<commit_message>
Switch to docxtemplater library
</commit_message>
<xml_diff>
--- a/src/documents/templates/service-note.docx
+++ b/src/documents/templates/service-note.docx
@@ -22,29 +22,23 @@
     <w:tbl>
       <w:tblPr>
         <w:tblStyle w:val="a"/>
+        <w:tblpPr w:leftFromText="181" w:rightFromText="181" w:vertAnchor="text" w:tblpY="1"/>
+        <w:tblOverlap w:val="never"/>
         <w:tblW w:w="9639" w:type="dxa"/>
-        <w:tblInd w:w="-108" w:type="dxa"/>
-        <w:tblBorders>
-          <w:top w:val="nil"/>
-          <w:left w:val="nil"/>
-          <w:bottom w:val="nil"/>
-          <w:right w:val="nil"/>
-          <w:insideH w:val="nil"/>
-          <w:insideV w:val="nil"/>
-        </w:tblBorders>
         <w:tblLayout w:type="fixed"/>
         <w:tblLook w:val="0400" w:firstRow="0" w:lastRow="0" w:firstColumn="0" w:lastColumn="0" w:noHBand="0" w:noVBand="1"/>
       </w:tblPr>
       <w:tblGrid>
-        <w:gridCol w:w="4140"/>
-        <w:gridCol w:w="1110"/>
+        <w:gridCol w:w="4138"/>
+        <w:gridCol w:w="1107"/>
+        <w:gridCol w:w="7"/>
         <w:gridCol w:w="705"/>
-        <w:gridCol w:w="3684"/>
+        <w:gridCol w:w="3682"/>
       </w:tblGrid>
       <w:tr>
         <w:tc>
           <w:tcPr>
-            <w:tcW w:w="4140" w:type="dxa"/>
+            <w:tcW w:w="4138" w:type="dxa"/>
           </w:tcPr>
           <w:p>
             <w:pPr>
@@ -98,8 +92,8 @@
         </w:tc>
         <w:tc>
           <w:tcPr>
-            <w:tcW w:w="5499" w:type="dxa"/>
-            <w:gridSpan w:val="3"/>
+            <w:tcW w:w="5501" w:type="dxa"/>
+            <w:gridSpan w:val="4"/>
           </w:tcPr>
           <w:p>
             <w:pPr>
@@ -166,7 +160,7 @@
       <w:tr>
         <w:tc>
           <w:tcPr>
-            <w:tcW w:w="4140" w:type="dxa"/>
+            <w:tcW w:w="4138" w:type="dxa"/>
           </w:tcPr>
           <w:p>
             <w:pPr>
@@ -181,8 +175,8 @@
         </w:tc>
         <w:tc>
           <w:tcPr>
-            <w:tcW w:w="5499" w:type="dxa"/>
-            <w:gridSpan w:val="3"/>
+            <w:tcW w:w="5501" w:type="dxa"/>
+            <w:gridSpan w:val="4"/>
           </w:tcPr>
           <w:p>
             <w:pPr>
@@ -199,8 +193,8 @@
       <w:tr>
         <w:tc>
           <w:tcPr>
-            <w:tcW w:w="5955" w:type="dxa"/>
-            <w:gridSpan w:val="3"/>
+            <w:tcW w:w="5957" w:type="dxa"/>
+            <w:gridSpan w:val="4"/>
           </w:tcPr>
           <w:p>
             <w:pPr>
@@ -233,7 +227,7 @@
         </w:tc>
         <w:tc>
           <w:tcPr>
-            <w:tcW w:w="3684" w:type="dxa"/>
+            <w:tcW w:w="3682" w:type="dxa"/>
           </w:tcPr>
           <w:p>
             <w:pPr>
@@ -251,17 +245,8 @@
                 <w:szCs w:val="28"/>
                 <w:lang w:val="en-US"/>
               </w:rPr>
-              <w:t>{{receiver}}</w:t>
+              <w:t>{receiver}</w:t>
             </w:r>
-          </w:p>
-          <w:p>
-            <w:pPr>
-              <w:rPr>
-                <w:rFonts w:ascii="Times New Roman" w:eastAsia="Times New Roman" w:hAnsi="Times New Roman" w:cs="Times New Roman"/>
-                <w:sz w:val="28"/>
-                <w:szCs w:val="28"/>
-              </w:rPr>
-            </w:pPr>
           </w:p>
           <w:p>
             <w:pPr>
@@ -280,8 +265,8 @@
         </w:trPr>
         <w:tc>
           <w:tcPr>
-            <w:tcW w:w="5250" w:type="dxa"/>
-            <w:gridSpan w:val="2"/>
+            <w:tcW w:w="5252" w:type="dxa"/>
+            <w:gridSpan w:val="3"/>
           </w:tcPr>
           <w:p>
             <w:pPr>
@@ -308,7 +293,7 @@
                 <w:szCs w:val="24"/>
                 <w:lang w:val="en-US"/>
               </w:rPr>
-              <w:t>{{number}}</w:t>
+              <w:t>{number}</w:t>
             </w:r>
             <w:r>
               <w:rPr>
@@ -325,14 +310,13 @@
                 <w:szCs w:val="24"/>
                 <w:lang w:val="en-US"/>
               </w:rPr>
-              <w:t>{{day}}</w:t>
+              <w:t>{day}</w:t>
             </w:r>
             <w:r>
               <w:rPr>
                 <w:rFonts w:ascii="Times New Roman" w:eastAsia="Times New Roman" w:hAnsi="Times New Roman" w:cs="Times New Roman"/>
                 <w:sz w:val="24"/>
                 <w:szCs w:val="24"/>
-                <w:lang w:val="en-US"/>
               </w:rPr>
               <w:t xml:space="preserve"> </w:t>
             </w:r>
@@ -343,14 +327,13 @@
                 <w:szCs w:val="24"/>
                 <w:lang w:val="en-US"/>
               </w:rPr>
-              <w:t>{{month}}</w:t>
+              <w:t>{month}</w:t>
             </w:r>
             <w:r>
               <w:rPr>
                 <w:rFonts w:ascii="Times New Roman" w:eastAsia="Times New Roman" w:hAnsi="Times New Roman" w:cs="Times New Roman"/>
                 <w:sz w:val="24"/>
                 <w:szCs w:val="24"/>
-                <w:lang w:val="en-US"/>
               </w:rPr>
               <w:t xml:space="preserve"> </w:t>
             </w:r>
@@ -361,7 +344,7 @@
                 <w:szCs w:val="24"/>
                 <w:lang w:val="en-US"/>
               </w:rPr>
-              <w:t>{{year}}</w:t>
+              <w:t>{year}</w:t>
             </w:r>
           </w:p>
         </w:tc>
@@ -390,7 +373,7 @@
         </w:tc>
         <w:tc>
           <w:tcPr>
-            <w:tcW w:w="3684" w:type="dxa"/>
+            <w:tcW w:w="3682" w:type="dxa"/>
           </w:tcPr>
           <w:p>
             <w:pPr>
@@ -398,7 +381,64 @@
                 <w:rFonts w:ascii="Times New Roman" w:eastAsia="Times New Roman" w:hAnsi="Times New Roman" w:cs="Times New Roman"/>
                 <w:sz w:val="24"/>
                 <w:szCs w:val="24"/>
-                <w:lang w:val="en-US"/>
+              </w:rPr>
+            </w:pPr>
+          </w:p>
+        </w:tc>
+      </w:tr>
+      <w:tr>
+        <w:trPr>
+          <w:trHeight w:val="240"/>
+        </w:trPr>
+        <w:tc>
+          <w:tcPr>
+            <w:tcW w:w="5252" w:type="dxa"/>
+            <w:gridSpan w:val="3"/>
+          </w:tcPr>
+          <w:p>
+            <w:pPr>
+              <w:ind w:left="-105"/>
+              <w:rPr>
+                <w:rFonts w:ascii="Times New Roman" w:eastAsia="Times New Roman" w:hAnsi="Times New Roman" w:cs="Times New Roman"/>
+                <w:sz w:val="24"/>
+                <w:szCs w:val="24"/>
+              </w:rPr>
+            </w:pPr>
+          </w:p>
+        </w:tc>
+        <w:tc>
+          <w:tcPr>
+            <w:tcW w:w="705" w:type="dxa"/>
+          </w:tcPr>
+          <w:p>
+            <w:pPr>
+              <w:widowControl w:val="0"/>
+              <w:pBdr>
+                <w:top w:val="nil"/>
+                <w:left w:val="nil"/>
+                <w:bottom w:val="nil"/>
+                <w:right w:val="nil"/>
+                <w:between w:val="nil"/>
+              </w:pBdr>
+              <w:spacing w:line="276" w:lineRule="auto"/>
+              <w:rPr>
+                <w:rFonts w:ascii="Times New Roman" w:eastAsia="Times New Roman" w:hAnsi="Times New Roman" w:cs="Times New Roman"/>
+                <w:sz w:val="24"/>
+                <w:szCs w:val="24"/>
+              </w:rPr>
+            </w:pPr>
+          </w:p>
+        </w:tc>
+        <w:tc>
+          <w:tcPr>
+            <w:tcW w:w="3682" w:type="dxa"/>
+          </w:tcPr>
+          <w:p>
+            <w:pPr>
+              <w:rPr>
+                <w:rFonts w:ascii="Times New Roman" w:eastAsia="Times New Roman" w:hAnsi="Times New Roman" w:cs="Times New Roman"/>
+                <w:sz w:val="24"/>
+                <w:szCs w:val="24"/>
               </w:rPr>
             </w:pPr>
           </w:p>
@@ -408,7 +448,7 @@
         <w:tc>
           <w:tcPr>
             <w:tcW w:w="9639" w:type="dxa"/>
-            <w:gridSpan w:val="4"/>
+            <w:gridSpan w:val="5"/>
           </w:tcPr>
           <w:p>
             <w:pPr>
@@ -437,7 +477,7 @@
         <w:tc>
           <w:tcPr>
             <w:tcW w:w="9639" w:type="dxa"/>
-            <w:gridSpan w:val="4"/>
+            <w:gridSpan w:val="5"/>
           </w:tcPr>
           <w:p>
             <w:pPr>
@@ -453,30 +493,60 @@
         </w:tc>
       </w:tr>
       <w:tr>
+        <w:trPr>
+          <w:trHeight w:val="240"/>
+        </w:trPr>
         <w:tc>
           <w:tcPr>
-            <w:tcW w:w="9639" w:type="dxa"/>
-            <w:gridSpan w:val="4"/>
+            <w:tcW w:w="5245" w:type="dxa"/>
+            <w:gridSpan w:val="2"/>
           </w:tcPr>
           <w:p>
             <w:pPr>
+              <w:widowControl w:val="0"/>
+              <w:pBdr>
+                <w:top w:val="nil"/>
+                <w:left w:val="nil"/>
+                <w:bottom w:val="nil"/>
+                <w:right w:val="nil"/>
+                <w:between w:val="nil"/>
+              </w:pBdr>
+              <w:spacing w:line="276" w:lineRule="auto"/>
               <w:rPr>
                 <w:rFonts w:ascii="Times New Roman" w:eastAsia="Times New Roman" w:hAnsi="Times New Roman" w:cs="Times New Roman"/>
                 <w:i/>
-                <w:sz w:val="28"/>
-                <w:szCs w:val="28"/>
+                <w:iCs/>
+                <w:sz w:val="24"/>
+                <w:szCs w:val="24"/>
+                <w:lang w:val="en-US"/>
               </w:rPr>
             </w:pPr>
             <w:r>
               <w:rPr>
                 <w:rFonts w:ascii="Times New Roman" w:eastAsia="Times New Roman" w:hAnsi="Times New Roman" w:cs="Times New Roman"/>
                 <w:i/>
+                <w:iCs/>
                 <w:sz w:val="28"/>
                 <w:szCs w:val="28"/>
                 <w:lang w:val="en-US"/>
               </w:rPr>
-              <w:t>{{title}}</w:t>
+              <w:t>{title}</w:t>
             </w:r>
+          </w:p>
+        </w:tc>
+        <w:tc>
+          <w:tcPr>
+            <w:tcW w:w="4394" w:type="dxa"/>
+            <w:gridSpan w:val="3"/>
+          </w:tcPr>
+          <w:p>
+            <w:pPr>
+              <w:rPr>
+                <w:rFonts w:ascii="Times New Roman" w:eastAsia="Times New Roman" w:hAnsi="Times New Roman" w:cs="Times New Roman"/>
+                <w:sz w:val="24"/>
+                <w:szCs w:val="24"/>
+              </w:rPr>
+            </w:pPr>
           </w:p>
         </w:tc>
       </w:tr>
@@ -511,7 +581,7 @@
           <w:szCs w:val="28"/>
           <w:lang w:val="en-US"/>
         </w:rPr>
-        <w:t>{{content}}</w:t>
+        <w:t>{content}</w:t>
       </w:r>
     </w:p>
     <w:sectPr>

</xml_diff>

<commit_message>
Service note template modification
</commit_message>
<xml_diff>
--- a/src/documents/templates/service-note.docx
+++ b/src/documents/templates/service-note.docx
@@ -29,16 +29,14 @@
         <w:tblLook w:val="0400" w:firstRow="0" w:lastRow="0" w:firstColumn="0" w:lastColumn="0" w:noHBand="0" w:noVBand="1"/>
       </w:tblPr>
       <w:tblGrid>
-        <w:gridCol w:w="4138"/>
-        <w:gridCol w:w="1107"/>
-        <w:gridCol w:w="7"/>
-        <w:gridCol w:w="705"/>
+        <w:gridCol w:w="4253"/>
+        <w:gridCol w:w="1704"/>
         <w:gridCol w:w="3682"/>
       </w:tblGrid>
       <w:tr>
         <w:tc>
           <w:tcPr>
-            <w:tcW w:w="4138" w:type="dxa"/>
+            <w:tcW w:w="4253" w:type="dxa"/>
           </w:tcPr>
           <w:p>
             <w:pPr>
@@ -92,8 +90,8 @@
         </w:tc>
         <w:tc>
           <w:tcPr>
-            <w:tcW w:w="5501" w:type="dxa"/>
-            <w:gridSpan w:val="4"/>
+            <w:tcW w:w="5386" w:type="dxa"/>
+            <w:gridSpan w:val="2"/>
           </w:tcPr>
           <w:p>
             <w:pPr>
@@ -160,7 +158,10 @@
       <w:tr>
         <w:tc>
           <w:tcPr>
-            <w:tcW w:w="4138" w:type="dxa"/>
+            <w:tcW w:w="4253" w:type="dxa"/>
+            <w:tcBorders>
+              <w:bottom w:val="single" w:sz="4" w:space="0" w:color="auto"/>
+            </w:tcBorders>
           </w:tcPr>
           <w:p>
             <w:pPr>
@@ -175,8 +176,11 @@
         </w:tc>
         <w:tc>
           <w:tcPr>
-            <w:tcW w:w="5501" w:type="dxa"/>
-            <w:gridSpan w:val="4"/>
+            <w:tcW w:w="5386" w:type="dxa"/>
+            <w:gridSpan w:val="2"/>
+            <w:tcBorders>
+              <w:bottom w:val="single" w:sz="4" w:space="0" w:color="auto"/>
+            </w:tcBorders>
           </w:tcPr>
           <w:p>
             <w:pPr>
@@ -194,7 +198,13 @@
         <w:tc>
           <w:tcPr>
             <w:tcW w:w="5957" w:type="dxa"/>
-            <w:gridSpan w:val="4"/>
+            <w:gridSpan w:val="2"/>
+            <w:tcBorders>
+              <w:top w:val="single" w:sz="4" w:space="0" w:color="auto"/>
+              <w:left w:val="single" w:sz="4" w:space="0" w:color="auto"/>
+              <w:bottom w:val="single" w:sz="4" w:space="0" w:color="auto"/>
+              <w:right w:val="single" w:sz="4" w:space="0" w:color="auto"/>
+            </w:tcBorders>
           </w:tcPr>
           <w:p>
             <w:pPr>
@@ -228,6 +238,12 @@
         <w:tc>
           <w:tcPr>
             <w:tcW w:w="3682" w:type="dxa"/>
+            <w:tcBorders>
+              <w:top w:val="single" w:sz="4" w:space="0" w:color="auto"/>
+              <w:left w:val="single" w:sz="4" w:space="0" w:color="auto"/>
+              <w:bottom w:val="single" w:sz="4" w:space="0" w:color="auto"/>
+              <w:right w:val="single" w:sz="4" w:space="0" w:color="auto"/>
+            </w:tcBorders>
           </w:tcPr>
           <w:p>
             <w:pPr>
@@ -265,8 +281,13 @@
         </w:trPr>
         <w:tc>
           <w:tcPr>
-            <w:tcW w:w="5252" w:type="dxa"/>
-            <w:gridSpan w:val="3"/>
+            <w:tcW w:w="4253" w:type="dxa"/>
+            <w:tcBorders>
+              <w:top w:val="single" w:sz="4" w:space="0" w:color="auto"/>
+              <w:left w:val="single" w:sz="4" w:space="0" w:color="auto"/>
+              <w:bottom w:val="single" w:sz="4" w:space="0" w:color="auto"/>
+              <w:right w:val="single" w:sz="4" w:space="0" w:color="auto"/>
+            </w:tcBorders>
           </w:tcPr>
           <w:p>
             <w:pPr>
@@ -350,7 +371,13 @@
         </w:tc>
         <w:tc>
           <w:tcPr>
-            <w:tcW w:w="705" w:type="dxa"/>
+            <w:tcW w:w="1704" w:type="dxa"/>
+            <w:tcBorders>
+              <w:top w:val="single" w:sz="4" w:space="0" w:color="auto"/>
+              <w:left w:val="single" w:sz="4" w:space="0" w:color="auto"/>
+              <w:bottom w:val="single" w:sz="4" w:space="0" w:color="auto"/>
+              <w:right w:val="single" w:sz="4" w:space="0" w:color="auto"/>
+            </w:tcBorders>
           </w:tcPr>
           <w:p>
             <w:pPr>
@@ -374,6 +401,12 @@
         <w:tc>
           <w:tcPr>
             <w:tcW w:w="3682" w:type="dxa"/>
+            <w:tcBorders>
+              <w:top w:val="single" w:sz="4" w:space="0" w:color="auto"/>
+              <w:left w:val="single" w:sz="4" w:space="0" w:color="auto"/>
+              <w:bottom w:val="single" w:sz="4" w:space="0" w:color="auto"/>
+              <w:right w:val="single" w:sz="4" w:space="0" w:color="auto"/>
+            </w:tcBorders>
           </w:tcPr>
           <w:p>
             <w:pPr>
@@ -392,8 +425,13 @@
         </w:trPr>
         <w:tc>
           <w:tcPr>
-            <w:tcW w:w="5252" w:type="dxa"/>
-            <w:gridSpan w:val="3"/>
+            <w:tcW w:w="4253" w:type="dxa"/>
+            <w:tcBorders>
+              <w:top w:val="single" w:sz="4" w:space="0" w:color="auto"/>
+              <w:left w:val="single" w:sz="4" w:space="0" w:color="auto"/>
+              <w:bottom w:val="single" w:sz="4" w:space="0" w:color="auto"/>
+              <w:right w:val="single" w:sz="4" w:space="0" w:color="auto"/>
+            </w:tcBorders>
           </w:tcPr>
           <w:p>
             <w:pPr>
@@ -408,7 +446,13 @@
         </w:tc>
         <w:tc>
           <w:tcPr>
-            <w:tcW w:w="705" w:type="dxa"/>
+            <w:tcW w:w="1704" w:type="dxa"/>
+            <w:tcBorders>
+              <w:top w:val="single" w:sz="4" w:space="0" w:color="auto"/>
+              <w:left w:val="single" w:sz="4" w:space="0" w:color="auto"/>
+              <w:bottom w:val="single" w:sz="4" w:space="0" w:color="auto"/>
+              <w:right w:val="single" w:sz="4" w:space="0" w:color="auto"/>
+            </w:tcBorders>
           </w:tcPr>
           <w:p>
             <w:pPr>
@@ -432,6 +476,12 @@
         <w:tc>
           <w:tcPr>
             <w:tcW w:w="3682" w:type="dxa"/>
+            <w:tcBorders>
+              <w:top w:val="single" w:sz="4" w:space="0" w:color="auto"/>
+              <w:left w:val="single" w:sz="4" w:space="0" w:color="auto"/>
+              <w:bottom w:val="single" w:sz="4" w:space="0" w:color="auto"/>
+              <w:right w:val="single" w:sz="4" w:space="0" w:color="auto"/>
+            </w:tcBorders>
           </w:tcPr>
           <w:p>
             <w:pPr>
@@ -448,7 +498,13 @@
         <w:tc>
           <w:tcPr>
             <w:tcW w:w="9639" w:type="dxa"/>
-            <w:gridSpan w:val="5"/>
+            <w:gridSpan w:val="3"/>
+            <w:tcBorders>
+              <w:top w:val="single" w:sz="4" w:space="0" w:color="auto"/>
+              <w:left w:val="single" w:sz="4" w:space="0" w:color="auto"/>
+              <w:bottom w:val="single" w:sz="4" w:space="0" w:color="auto"/>
+              <w:right w:val="single" w:sz="4" w:space="0" w:color="auto"/>
+            </w:tcBorders>
           </w:tcPr>
           <w:p>
             <w:pPr>
@@ -477,7 +533,13 @@
         <w:tc>
           <w:tcPr>
             <w:tcW w:w="9639" w:type="dxa"/>
-            <w:gridSpan w:val="5"/>
+            <w:gridSpan w:val="3"/>
+            <w:tcBorders>
+              <w:top w:val="single" w:sz="4" w:space="0" w:color="auto"/>
+              <w:left w:val="single" w:sz="4" w:space="0" w:color="auto"/>
+              <w:bottom w:val="single" w:sz="4" w:space="0" w:color="auto"/>
+              <w:right w:val="single" w:sz="4" w:space="0" w:color="auto"/>
+            </w:tcBorders>
           </w:tcPr>
           <w:p>
             <w:pPr>
@@ -498,8 +560,13 @@
         </w:trPr>
         <w:tc>
           <w:tcPr>
-            <w:tcW w:w="5245" w:type="dxa"/>
-            <w:gridSpan w:val="2"/>
+            <w:tcW w:w="3969" w:type="dxa"/>
+            <w:tcBorders>
+              <w:top w:val="single" w:sz="4" w:space="0" w:color="auto"/>
+              <w:left w:val="single" w:sz="4" w:space="0" w:color="auto"/>
+              <w:bottom w:val="single" w:sz="4" w:space="0" w:color="auto"/>
+              <w:right w:val="single" w:sz="4" w:space="0" w:color="auto"/>
+            </w:tcBorders>
           </w:tcPr>
           <w:p>
             <w:pPr>
@@ -536,8 +603,14 @@
         </w:tc>
         <w:tc>
           <w:tcPr>
-            <w:tcW w:w="4394" w:type="dxa"/>
-            <w:gridSpan w:val="3"/>
+            <w:tcW w:w="5386" w:type="dxa"/>
+            <w:gridSpan w:val="2"/>
+            <w:tcBorders>
+              <w:top w:val="single" w:sz="4" w:space="0" w:color="auto"/>
+              <w:left w:val="single" w:sz="4" w:space="0" w:color="auto"/>
+              <w:bottom w:val="single" w:sz="4" w:space="0" w:color="auto"/>
+              <w:right w:val="single" w:sz="4" w:space="0" w:color="auto"/>
+            </w:tcBorders>
           </w:tcPr>
           <w:p>
             <w:pPr>

</xml_diff>

<commit_message>
Switch to docxtemplater library (#41)
</commit_message>
<xml_diff>
--- a/src/documents/templates/service-note.docx
+++ b/src/documents/templates/service-note.docx
@@ -22,29 +22,21 @@
     <w:tbl>
       <w:tblPr>
         <w:tblStyle w:val="a"/>
+        <w:tblpPr w:leftFromText="181" w:rightFromText="181" w:vertAnchor="text" w:tblpY="1"/>
+        <w:tblOverlap w:val="never"/>
         <w:tblW w:w="9639" w:type="dxa"/>
-        <w:tblInd w:w="-108" w:type="dxa"/>
-        <w:tblBorders>
-          <w:top w:val="nil"/>
-          <w:left w:val="nil"/>
-          <w:bottom w:val="nil"/>
-          <w:right w:val="nil"/>
-          <w:insideH w:val="nil"/>
-          <w:insideV w:val="nil"/>
-        </w:tblBorders>
         <w:tblLayout w:type="fixed"/>
         <w:tblLook w:val="0400" w:firstRow="0" w:lastRow="0" w:firstColumn="0" w:lastColumn="0" w:noHBand="0" w:noVBand="1"/>
       </w:tblPr>
       <w:tblGrid>
-        <w:gridCol w:w="4140"/>
-        <w:gridCol w:w="1110"/>
-        <w:gridCol w:w="705"/>
-        <w:gridCol w:w="3684"/>
+        <w:gridCol w:w="4253"/>
+        <w:gridCol w:w="1704"/>
+        <w:gridCol w:w="3682"/>
       </w:tblGrid>
       <w:tr>
         <w:tc>
           <w:tcPr>
-            <w:tcW w:w="4140" w:type="dxa"/>
+            <w:tcW w:w="4253" w:type="dxa"/>
           </w:tcPr>
           <w:p>
             <w:pPr>
@@ -59,7 +51,7 @@
                 <w:noProof/>
               </w:rPr>
               <w:drawing>
-                <wp:inline distT="0" distB="0" distL="0" distR="0">
+                <wp:inline distT="0" distB="0" distL="0" distR="0" wp14:anchorId="061F9DCD" wp14:editId="05F57314">
                   <wp:extent cx="2438717" cy="1042574"/>
                   <wp:effectExtent l="0" t="0" r="0" b="0"/>
                   <wp:docPr id="1" name="image1.png"/>
@@ -98,8 +90,8 @@
         </w:tc>
         <w:tc>
           <w:tcPr>
-            <w:tcW w:w="5499" w:type="dxa"/>
-            <w:gridSpan w:val="3"/>
+            <w:tcW w:w="5386" w:type="dxa"/>
+            <w:gridSpan w:val="2"/>
           </w:tcPr>
           <w:p>
             <w:pPr>
@@ -166,7 +158,7 @@
       <w:tr>
         <w:tc>
           <w:tcPr>
-            <w:tcW w:w="4140" w:type="dxa"/>
+            <w:tcW w:w="4253" w:type="dxa"/>
           </w:tcPr>
           <w:p>
             <w:pPr>
@@ -181,8 +173,8 @@
         </w:tc>
         <w:tc>
           <w:tcPr>
-            <w:tcW w:w="5499" w:type="dxa"/>
-            <w:gridSpan w:val="3"/>
+            <w:tcW w:w="5386" w:type="dxa"/>
+            <w:gridSpan w:val="2"/>
           </w:tcPr>
           <w:p>
             <w:pPr>
@@ -199,8 +191,8 @@
       <w:tr>
         <w:tc>
           <w:tcPr>
-            <w:tcW w:w="5955" w:type="dxa"/>
-            <w:gridSpan w:val="3"/>
+            <w:tcW w:w="5957" w:type="dxa"/>
+            <w:gridSpan w:val="2"/>
           </w:tcPr>
           <w:p>
             <w:pPr>
@@ -233,7 +225,7 @@
         </w:tc>
         <w:tc>
           <w:tcPr>
-            <w:tcW w:w="3684" w:type="dxa"/>
+            <w:tcW w:w="3682" w:type="dxa"/>
           </w:tcPr>
           <w:p>
             <w:pPr>
@@ -251,17 +243,8 @@
                 <w:szCs w:val="28"/>
                 <w:lang w:val="en-US"/>
               </w:rPr>
-              <w:t>{{receiver}}</w:t>
-            </w:r>
-          </w:p>
-          <w:p>
-            <w:pPr>
-              <w:rPr>
-                <w:rFonts w:ascii="Times New Roman" w:eastAsia="Times New Roman" w:hAnsi="Times New Roman" w:cs="Times New Roman"/>
-                <w:sz w:val="28"/>
-                <w:szCs w:val="28"/>
-              </w:rPr>
-            </w:pPr>
+              <w:t>{receiver}</w:t>
+            </w:r>
           </w:p>
           <w:p>
             <w:pPr>
@@ -280,8 +263,7 @@
         </w:trPr>
         <w:tc>
           <w:tcPr>
-            <w:tcW w:w="5250" w:type="dxa"/>
-            <w:gridSpan w:val="2"/>
+            <w:tcW w:w="4253" w:type="dxa"/>
           </w:tcPr>
           <w:p>
             <w:pPr>
@@ -290,16 +272,56 @@
                 <w:rFonts w:ascii="Times New Roman" w:eastAsia="Times New Roman" w:hAnsi="Times New Roman" w:cs="Times New Roman"/>
                 <w:sz w:val="24"/>
                 <w:szCs w:val="24"/>
+              </w:rPr>
+            </w:pPr>
+            <w:r>
+              <w:rPr>
+                <w:rFonts w:ascii="Times New Roman" w:eastAsia="Times New Roman" w:hAnsi="Times New Roman" w:cs="Times New Roman"/>
+                <w:sz w:val="24"/>
+                <w:szCs w:val="24"/>
+              </w:rPr>
+              <w:t xml:space="preserve"> №</w:t>
+            </w:r>
+            <w:r>
+              <w:rPr>
+                <w:rFonts w:ascii="Times New Roman" w:eastAsia="Times New Roman" w:hAnsi="Times New Roman" w:cs="Times New Roman"/>
+                <w:sz w:val="24"/>
+                <w:szCs w:val="24"/>
+              </w:rPr>
+              <w:t>{</w:t>
+            </w:r>
+            <w:r>
+              <w:rPr>
+                <w:rFonts w:ascii="Times New Roman" w:eastAsia="Times New Roman" w:hAnsi="Times New Roman" w:cs="Times New Roman"/>
+                <w:sz w:val="24"/>
+                <w:szCs w:val="24"/>
                 <w:lang w:val="en-US"/>
               </w:rPr>
-            </w:pPr>
-            <w:r>
-              <w:rPr>
-                <w:rFonts w:ascii="Times New Roman" w:eastAsia="Times New Roman" w:hAnsi="Times New Roman" w:cs="Times New Roman"/>
-                <w:sz w:val="24"/>
-                <w:szCs w:val="24"/>
-              </w:rPr>
-              <w:t xml:space="preserve"> №</w:t>
+              <w:t>number</w:t>
+            </w:r>
+            <w:r>
+              <w:rPr>
+                <w:rFonts w:ascii="Times New Roman" w:eastAsia="Times New Roman" w:hAnsi="Times New Roman" w:cs="Times New Roman"/>
+                <w:sz w:val="24"/>
+                <w:szCs w:val="24"/>
+              </w:rPr>
+              <w:t>}</w:t>
+            </w:r>
+            <w:r>
+              <w:rPr>
+                <w:rFonts w:ascii="Times New Roman" w:eastAsia="Times New Roman" w:hAnsi="Times New Roman" w:cs="Times New Roman"/>
+                <w:sz w:val="24"/>
+                <w:szCs w:val="24"/>
+              </w:rPr>
+              <w:t xml:space="preserve"> від </w:t>
+            </w:r>
+            <w:r>
+              <w:rPr>
+                <w:rFonts w:ascii="Times New Roman" w:eastAsia="Times New Roman" w:hAnsi="Times New Roman" w:cs="Times New Roman"/>
+                <w:sz w:val="24"/>
+                <w:szCs w:val="24"/>
+              </w:rPr>
+              <w:t>{</w:t>
             </w:r>
             <w:r>
               <w:rPr>
@@ -308,15 +330,31 @@
                 <w:szCs w:val="24"/>
                 <w:lang w:val="en-US"/>
               </w:rPr>
-              <w:t>{{number}}</w:t>
-            </w:r>
-            <w:r>
-              <w:rPr>
-                <w:rFonts w:ascii="Times New Roman" w:eastAsia="Times New Roman" w:hAnsi="Times New Roman" w:cs="Times New Roman"/>
-                <w:sz w:val="24"/>
-                <w:szCs w:val="24"/>
-              </w:rPr>
-              <w:t xml:space="preserve"> від </w:t>
+              <w:t>day</w:t>
+            </w:r>
+            <w:r>
+              <w:rPr>
+                <w:rFonts w:ascii="Times New Roman" w:eastAsia="Times New Roman" w:hAnsi="Times New Roman" w:cs="Times New Roman"/>
+                <w:sz w:val="24"/>
+                <w:szCs w:val="24"/>
+              </w:rPr>
+              <w:t>}</w:t>
+            </w:r>
+            <w:r>
+              <w:rPr>
+                <w:rFonts w:ascii="Times New Roman" w:eastAsia="Times New Roman" w:hAnsi="Times New Roman" w:cs="Times New Roman"/>
+                <w:sz w:val="24"/>
+                <w:szCs w:val="24"/>
+              </w:rPr>
+              <w:t xml:space="preserve"> </w:t>
+            </w:r>
+            <w:r>
+              <w:rPr>
+                <w:rFonts w:ascii="Times New Roman" w:eastAsia="Times New Roman" w:hAnsi="Times New Roman" w:cs="Times New Roman"/>
+                <w:sz w:val="24"/>
+                <w:szCs w:val="24"/>
+              </w:rPr>
+              <w:t>{</w:t>
             </w:r>
             <w:r>
               <w:rPr>
@@ -325,7 +363,31 @@
                 <w:szCs w:val="24"/>
                 <w:lang w:val="en-US"/>
               </w:rPr>
-              <w:t>{{day}}</w:t>
+              <w:t>month</w:t>
+            </w:r>
+            <w:r>
+              <w:rPr>
+                <w:rFonts w:ascii="Times New Roman" w:eastAsia="Times New Roman" w:hAnsi="Times New Roman" w:cs="Times New Roman"/>
+                <w:sz w:val="24"/>
+                <w:szCs w:val="24"/>
+              </w:rPr>
+              <w:t>}</w:t>
+            </w:r>
+            <w:r>
+              <w:rPr>
+                <w:rFonts w:ascii="Times New Roman" w:eastAsia="Times New Roman" w:hAnsi="Times New Roman" w:cs="Times New Roman"/>
+                <w:sz w:val="24"/>
+                <w:szCs w:val="24"/>
+              </w:rPr>
+              <w:t xml:space="preserve"> </w:t>
+            </w:r>
+            <w:r>
+              <w:rPr>
+                <w:rFonts w:ascii="Times New Roman" w:eastAsia="Times New Roman" w:hAnsi="Times New Roman" w:cs="Times New Roman"/>
+                <w:sz w:val="24"/>
+                <w:szCs w:val="24"/>
+              </w:rPr>
+              <w:t>{</w:t>
             </w:r>
             <w:r>
               <w:rPr>
@@ -334,40 +396,21 @@
                 <w:szCs w:val="24"/>
                 <w:lang w:val="en-US"/>
               </w:rPr>
-              <w:t xml:space="preserve"> </w:t>
-            </w:r>
-            <w:r>
-              <w:rPr>
-                <w:rFonts w:ascii="Times New Roman" w:eastAsia="Times New Roman" w:hAnsi="Times New Roman" w:cs="Times New Roman"/>
-                <w:sz w:val="24"/>
-                <w:szCs w:val="24"/>
-                <w:lang w:val="en-US"/>
-              </w:rPr>
-              <w:t>{{month}}</w:t>
-            </w:r>
-            <w:r>
-              <w:rPr>
-                <w:rFonts w:ascii="Times New Roman" w:eastAsia="Times New Roman" w:hAnsi="Times New Roman" w:cs="Times New Roman"/>
-                <w:sz w:val="24"/>
-                <w:szCs w:val="24"/>
-                <w:lang w:val="en-US"/>
-              </w:rPr>
-              <w:t xml:space="preserve"> </w:t>
-            </w:r>
-            <w:r>
-              <w:rPr>
-                <w:rFonts w:ascii="Times New Roman" w:eastAsia="Times New Roman" w:hAnsi="Times New Roman" w:cs="Times New Roman"/>
-                <w:sz w:val="24"/>
-                <w:szCs w:val="24"/>
-                <w:lang w:val="en-US"/>
-              </w:rPr>
-              <w:t>{{year}}</w:t>
+              <w:t>year</w:t>
+            </w:r>
+            <w:r>
+              <w:rPr>
+                <w:rFonts w:ascii="Times New Roman" w:eastAsia="Times New Roman" w:hAnsi="Times New Roman" w:cs="Times New Roman"/>
+                <w:sz w:val="24"/>
+                <w:szCs w:val="24"/>
+              </w:rPr>
+              <w:t>}</w:t>
             </w:r>
           </w:p>
         </w:tc>
         <w:tc>
           <w:tcPr>
-            <w:tcW w:w="705" w:type="dxa"/>
+            <w:tcW w:w="1704" w:type="dxa"/>
           </w:tcPr>
           <w:p>
             <w:pPr>
@@ -390,7 +433,7 @@
         </w:tc>
         <w:tc>
           <w:tcPr>
-            <w:tcW w:w="3684" w:type="dxa"/>
+            <w:tcW w:w="3682" w:type="dxa"/>
           </w:tcPr>
           <w:p>
             <w:pPr>
@@ -398,7 +441,63 @@
                 <w:rFonts w:ascii="Times New Roman" w:eastAsia="Times New Roman" w:hAnsi="Times New Roman" w:cs="Times New Roman"/>
                 <w:sz w:val="24"/>
                 <w:szCs w:val="24"/>
-                <w:lang w:val="en-US"/>
+              </w:rPr>
+            </w:pPr>
+          </w:p>
+        </w:tc>
+      </w:tr>
+      <w:tr>
+        <w:trPr>
+          <w:trHeight w:val="240"/>
+        </w:trPr>
+        <w:tc>
+          <w:tcPr>
+            <w:tcW w:w="4253" w:type="dxa"/>
+          </w:tcPr>
+          <w:p>
+            <w:pPr>
+              <w:ind w:left="-105"/>
+              <w:rPr>
+                <w:rFonts w:ascii="Times New Roman" w:eastAsia="Times New Roman" w:hAnsi="Times New Roman" w:cs="Times New Roman"/>
+                <w:sz w:val="24"/>
+                <w:szCs w:val="24"/>
+              </w:rPr>
+            </w:pPr>
+          </w:p>
+        </w:tc>
+        <w:tc>
+          <w:tcPr>
+            <w:tcW w:w="1704" w:type="dxa"/>
+          </w:tcPr>
+          <w:p>
+            <w:pPr>
+              <w:widowControl w:val="0"/>
+              <w:pBdr>
+                <w:top w:val="nil"/>
+                <w:left w:val="nil"/>
+                <w:bottom w:val="nil"/>
+                <w:right w:val="nil"/>
+                <w:between w:val="nil"/>
+              </w:pBdr>
+              <w:spacing w:line="276" w:lineRule="auto"/>
+              <w:rPr>
+                <w:rFonts w:ascii="Times New Roman" w:eastAsia="Times New Roman" w:hAnsi="Times New Roman" w:cs="Times New Roman"/>
+                <w:sz w:val="24"/>
+                <w:szCs w:val="24"/>
+              </w:rPr>
+            </w:pPr>
+          </w:p>
+        </w:tc>
+        <w:tc>
+          <w:tcPr>
+            <w:tcW w:w="3682" w:type="dxa"/>
+          </w:tcPr>
+          <w:p>
+            <w:pPr>
+              <w:rPr>
+                <w:rFonts w:ascii="Times New Roman" w:eastAsia="Times New Roman" w:hAnsi="Times New Roman" w:cs="Times New Roman"/>
+                <w:sz w:val="24"/>
+                <w:szCs w:val="24"/>
               </w:rPr>
             </w:pPr>
           </w:p>
@@ -408,7 +507,7 @@
         <w:tc>
           <w:tcPr>
             <w:tcW w:w="9639" w:type="dxa"/>
-            <w:gridSpan w:val="4"/>
+            <w:gridSpan w:val="3"/>
           </w:tcPr>
           <w:p>
             <w:pPr>
@@ -437,7 +536,7 @@
         <w:tc>
           <w:tcPr>
             <w:tcW w:w="9639" w:type="dxa"/>
-            <w:gridSpan w:val="4"/>
+            <w:gridSpan w:val="3"/>
           </w:tcPr>
           <w:p>
             <w:pPr>
@@ -453,30 +552,59 @@
         </w:tc>
       </w:tr>
       <w:tr>
+        <w:trPr>
+          <w:trHeight w:val="240"/>
+        </w:trPr>
         <w:tc>
           <w:tcPr>
-            <w:tcW w:w="9639" w:type="dxa"/>
-            <w:gridSpan w:val="4"/>
+            <w:tcW w:w="3969" w:type="dxa"/>
           </w:tcPr>
           <w:p>
             <w:pPr>
+              <w:widowControl w:val="0"/>
+              <w:pBdr>
+                <w:top w:val="nil"/>
+                <w:left w:val="nil"/>
+                <w:bottom w:val="nil"/>
+                <w:right w:val="nil"/>
+                <w:between w:val="nil"/>
+              </w:pBdr>
+              <w:spacing w:line="276" w:lineRule="auto"/>
               <w:rPr>
                 <w:rFonts w:ascii="Times New Roman" w:eastAsia="Times New Roman" w:hAnsi="Times New Roman" w:cs="Times New Roman"/>
                 <w:i/>
-                <w:sz w:val="28"/>
-                <w:szCs w:val="28"/>
+                <w:iCs/>
+                <w:sz w:val="24"/>
+                <w:szCs w:val="24"/>
+                <w:lang w:val="en-US"/>
               </w:rPr>
             </w:pPr>
             <w:r>
               <w:rPr>
                 <w:rFonts w:ascii="Times New Roman" w:eastAsia="Times New Roman" w:hAnsi="Times New Roman" w:cs="Times New Roman"/>
                 <w:i/>
+                <w:iCs/>
                 <w:sz w:val="28"/>
                 <w:szCs w:val="28"/>
                 <w:lang w:val="en-US"/>
               </w:rPr>
-              <w:t>{{title}}</w:t>
-            </w:r>
+              <w:t>{title}</w:t>
+            </w:r>
+          </w:p>
+        </w:tc>
+        <w:tc>
+          <w:tcPr>
+            <w:tcW w:w="5386" w:type="dxa"/>
+            <w:gridSpan w:val="2"/>
+          </w:tcPr>
+          <w:p>
+            <w:pPr>
+              <w:rPr>
+                <w:rFonts w:ascii="Times New Roman" w:eastAsia="Times New Roman" w:hAnsi="Times New Roman" w:cs="Times New Roman"/>
+                <w:sz w:val="24"/>
+                <w:szCs w:val="24"/>
+              </w:rPr>
+            </w:pPr>
           </w:p>
         </w:tc>
       </w:tr>
@@ -511,7 +639,7 @@
           <w:szCs w:val="28"/>
           <w:lang w:val="en-US"/>
         </w:rPr>
-        <w:t>{{content}}</w:t>
+        <w:t>{content}</w:t>
       </w:r>
     </w:p>
     <w:sectPr>

</xml_diff>

<commit_message>
Added types for service notes
</commit_message>
<xml_diff>
--- a/src/documents/templates/service-note.docx
+++ b/src/documents/templates/service-note.docx
@@ -528,6 +528,7 @@
                 <w:b/>
                 <w:sz w:val="28"/>
                 <w:szCs w:val="28"/>
+                <w:lang w:val="en-US"/>
               </w:rPr>
             </w:pPr>
             <w:r>
@@ -536,8 +537,29 @@
                 <w:b/>
                 <w:sz w:val="28"/>
                 <w:szCs w:val="28"/>
-              </w:rPr>
-              <w:t>СЛУЖБОВА ЗАПИСКА</w:t>
+                <w:lang w:val="en-US"/>
+              </w:rPr>
+              <w:t>{</w:t>
+            </w:r>
+            <w:r>
+              <w:rPr>
+                <w:rFonts w:ascii="Times New Roman" w:eastAsia="Times New Roman" w:hAnsi="Times New Roman" w:cs="Times New Roman"/>
+                <w:b/>
+                <w:sz w:val="28"/>
+                <w:szCs w:val="28"/>
+                <w:lang w:val="en-US"/>
+              </w:rPr>
+              <w:t>type</w:t>
+            </w:r>
+            <w:r>
+              <w:rPr>
+                <w:rFonts w:ascii="Times New Roman" w:eastAsia="Times New Roman" w:hAnsi="Times New Roman" w:cs="Times New Roman"/>
+                <w:b/>
+                <w:sz w:val="28"/>
+                <w:szCs w:val="28"/>
+                <w:lang w:val="en-US"/>
+              </w:rPr>
+              <w:t>}</w:t>
             </w:r>
           </w:p>
         </w:tc>

</xml_diff>

<commit_message>
CRUD operations for notes
</commit_message>
<xml_diff>
--- a/src/documents/templates/service-note.docx
+++ b/src/documents/templates/service-note.docx
@@ -1,6 +1,6 @@
 
 <file path=word/document.xml><?xml version="1.0" encoding="utf-8"?>
-<w:document xmlns:wpc="http://schemas.microsoft.com/office/word/2010/wordprocessingCanvas" xmlns:cx="http://schemas.microsoft.com/office/drawing/2014/chartex" xmlns:cx1="http://schemas.microsoft.com/office/drawing/2015/9/8/chartex" xmlns:cx2="http://schemas.microsoft.com/office/drawing/2015/10/21/chartex" xmlns:cx3="http://schemas.microsoft.com/office/drawing/2016/5/9/chartex" xmlns:cx4="http://schemas.microsoft.com/office/drawing/2016/5/10/chartex" xmlns:cx5="http://schemas.microsoft.com/office/drawing/2016/5/11/chartex" xmlns:cx6="http://schemas.microsoft.com/office/drawing/2016/5/12/chartex" xmlns:cx7="http://schemas.microsoft.com/office/drawing/2016/5/13/chartex" xmlns:cx8="http://schemas.microsoft.com/office/drawing/2016/5/14/chartex" xmlns:mc="http://schemas.openxmlformats.org/markup-compatibility/2006" xmlns:aink="http://schemas.microsoft.com/office/drawing/2016/ink" xmlns:am3d="http://schemas.microsoft.com/office/drawing/2017/model3d" xmlns:o="urn:schemas-microsoft-com:office:office" xmlns:r="http://schemas.openxmlformats.org/officeDocument/2006/relationships" xmlns:m="http://schemas.openxmlformats.org/officeDocument/2006/math" xmlns:v="urn:schemas-microsoft-com:vml" xmlns:wp14="http://schemas.microsoft.com/office/word/2010/wordprocessingDrawing" xmlns:wp="http://schemas.openxmlformats.org/drawingml/2006/wordprocessingDrawing" xmlns:w10="urn:schemas-microsoft-com:office:word" xmlns:w="http://schemas.openxmlformats.org/wordprocessingml/2006/main" xmlns:w14="http://schemas.microsoft.com/office/word/2010/wordml" xmlns:w15="http://schemas.microsoft.com/office/word/2012/wordml" xmlns:w16cex="http://schemas.microsoft.com/office/word/2018/wordml/cex" xmlns:w16cid="http://schemas.microsoft.com/office/word/2016/wordml/cid" xmlns:w16="http://schemas.microsoft.com/office/word/2018/wordml" xmlns:w16sdtdh="http://schemas.microsoft.com/office/word/2020/wordml/sdtdatahash" xmlns:w16se="http://schemas.microsoft.com/office/word/2015/wordml/symex" xmlns:wpg="http://schemas.microsoft.com/office/word/2010/wordprocessingGroup" xmlns:wpi="http://schemas.microsoft.com/office/word/2010/wordprocessingInk" xmlns:wne="http://schemas.microsoft.com/office/word/2006/wordml" xmlns:wps="http://schemas.microsoft.com/office/word/2010/wordprocessingShape" mc:Ignorable="w14 w15 w16se w16cid w16 w16cex w16sdtdh wp14">
+<w:document xmlns:wpc="http://schemas.microsoft.com/office/word/2010/wordprocessingCanvas" xmlns:cx="http://schemas.microsoft.com/office/drawing/2014/chartex" xmlns:cx1="http://schemas.microsoft.com/office/drawing/2015/9/8/chartex" xmlns:cx2="http://schemas.microsoft.com/office/drawing/2015/10/21/chartex" xmlns:cx3="http://schemas.microsoft.com/office/drawing/2016/5/9/chartex" xmlns:cx4="http://schemas.microsoft.com/office/drawing/2016/5/10/chartex" xmlns:cx5="http://schemas.microsoft.com/office/drawing/2016/5/11/chartex" xmlns:cx6="http://schemas.microsoft.com/office/drawing/2016/5/12/chartex" xmlns:cx7="http://schemas.microsoft.com/office/drawing/2016/5/13/chartex" xmlns:cx8="http://schemas.microsoft.com/office/drawing/2016/5/14/chartex" xmlns:mc="http://schemas.openxmlformats.org/markup-compatibility/2006" xmlns:aink="http://schemas.microsoft.com/office/drawing/2016/ink" xmlns:am3d="http://schemas.microsoft.com/office/drawing/2017/model3d" xmlns:o="urn:schemas-microsoft-com:office:office" xmlns:oel="http://schemas.microsoft.com/office/2019/extlst" xmlns:r="http://schemas.openxmlformats.org/officeDocument/2006/relationships" xmlns:m="http://schemas.openxmlformats.org/officeDocument/2006/math" xmlns:v="urn:schemas-microsoft-com:vml" xmlns:wp14="http://schemas.microsoft.com/office/word/2010/wordprocessingDrawing" xmlns:wp="http://schemas.openxmlformats.org/drawingml/2006/wordprocessingDrawing" xmlns:w10="urn:schemas-microsoft-com:office:word" xmlns:w="http://schemas.openxmlformats.org/wordprocessingml/2006/main" xmlns:w14="http://schemas.microsoft.com/office/word/2010/wordml" xmlns:w15="http://schemas.microsoft.com/office/word/2012/wordml" xmlns:w16cex="http://schemas.microsoft.com/office/word/2018/wordml/cex" xmlns:w16cid="http://schemas.microsoft.com/office/word/2016/wordml/cid" xmlns:w16="http://schemas.microsoft.com/office/word/2018/wordml" xmlns:w16du="http://schemas.microsoft.com/office/word/2023/wordml/word16du" xmlns:w16sdtdh="http://schemas.microsoft.com/office/word/2020/wordml/sdtdatahash" xmlns:w16se="http://schemas.microsoft.com/office/word/2015/wordml/symex" xmlns:wpg="http://schemas.microsoft.com/office/word/2010/wordprocessingGroup" xmlns:wpi="http://schemas.microsoft.com/office/word/2010/wordprocessingInk" xmlns:wne="http://schemas.microsoft.com/office/word/2006/wordml" xmlns:wps="http://schemas.microsoft.com/office/word/2010/wordprocessingShape" mc:Ignorable="w14 w15 w16se w16cid w16 w16cex w16sdtdh w16du wp14">
   <w:body>
     <w:p>
       <w:pPr>
@@ -268,209 +268,11 @@
           </w:tcPr>
           <w:p>
             <w:pPr>
-              <w:ind w:left="-105"/>
-              <w:rPr>
-                <w:rFonts w:ascii="Times New Roman" w:eastAsia="Times New Roman" w:hAnsi="Times New Roman" w:cs="Times New Roman"/>
-                <w:sz w:val="24"/>
-                <w:szCs w:val="24"/>
-              </w:rPr>
-            </w:pPr>
-            <w:r>
-              <w:rPr>
-                <w:rFonts w:ascii="Times New Roman" w:eastAsia="Times New Roman" w:hAnsi="Times New Roman" w:cs="Times New Roman"/>
-                <w:sz w:val="24"/>
-                <w:szCs w:val="24"/>
-              </w:rPr>
-              <w:t xml:space="preserve"> №</w:t>
-            </w:r>
-            <w:r>
-              <w:rPr>
-                <w:rFonts w:ascii="Times New Roman" w:eastAsia="Times New Roman" w:hAnsi="Times New Roman" w:cs="Times New Roman"/>
-                <w:sz w:val="24"/>
-                <w:szCs w:val="24"/>
-              </w:rPr>
-              <w:t>{</w:t>
-            </w:r>
-            <w:r>
               <w:rPr>
                 <w:rFonts w:ascii="Times New Roman" w:eastAsia="Times New Roman" w:hAnsi="Times New Roman" w:cs="Times New Roman"/>
                 <w:sz w:val="24"/>
                 <w:szCs w:val="24"/>
                 <w:lang w:val="en-US"/>
-              </w:rPr>
-              <w:t>number</w:t>
-            </w:r>
-            <w:r>
-              <w:rPr>
-                <w:rFonts w:ascii="Times New Roman" w:eastAsia="Times New Roman" w:hAnsi="Times New Roman" w:cs="Times New Roman"/>
-                <w:sz w:val="24"/>
-                <w:szCs w:val="24"/>
-              </w:rPr>
-              <w:t>}</w:t>
-            </w:r>
-            <w:r>
-              <w:rPr>
-                <w:rFonts w:ascii="Times New Roman" w:eastAsia="Times New Roman" w:hAnsi="Times New Roman" w:cs="Times New Roman"/>
-                <w:sz w:val="24"/>
-                <w:szCs w:val="24"/>
-                <w:lang w:val="en-US"/>
-              </w:rPr>
-              <w:t>/{year}</w:t>
-            </w:r>
-            <w:r>
-              <w:rPr>
-                <w:rFonts w:ascii="Times New Roman" w:eastAsia="Times New Roman" w:hAnsi="Times New Roman" w:cs="Times New Roman"/>
-                <w:sz w:val="24"/>
-                <w:szCs w:val="24"/>
-              </w:rPr>
-              <w:t xml:space="preserve"> від </w:t>
-            </w:r>
-            <w:r>
-              <w:rPr>
-                <w:rFonts w:ascii="Times New Roman" w:eastAsia="Times New Roman" w:hAnsi="Times New Roman" w:cs="Times New Roman"/>
-                <w:sz w:val="24"/>
-                <w:szCs w:val="24"/>
-              </w:rPr>
-              <w:t>{</w:t>
-            </w:r>
-            <w:r>
-              <w:rPr>
-                <w:rFonts w:ascii="Times New Roman" w:eastAsia="Times New Roman" w:hAnsi="Times New Roman" w:cs="Times New Roman"/>
-                <w:sz w:val="24"/>
-                <w:szCs w:val="24"/>
-                <w:lang w:val="en-US"/>
-              </w:rPr>
-              <w:t>day</w:t>
-            </w:r>
-            <w:r>
-              <w:rPr>
-                <w:rFonts w:ascii="Times New Roman" w:eastAsia="Times New Roman" w:hAnsi="Times New Roman" w:cs="Times New Roman"/>
-                <w:sz w:val="24"/>
-                <w:szCs w:val="24"/>
-              </w:rPr>
-              <w:t>}</w:t>
-            </w:r>
-            <w:r>
-              <w:rPr>
-                <w:rFonts w:ascii="Times New Roman" w:eastAsia="Times New Roman" w:hAnsi="Times New Roman" w:cs="Times New Roman"/>
-                <w:sz w:val="24"/>
-                <w:szCs w:val="24"/>
-              </w:rPr>
-              <w:t xml:space="preserve"> </w:t>
-            </w:r>
-            <w:r>
-              <w:rPr>
-                <w:rFonts w:ascii="Times New Roman" w:eastAsia="Times New Roman" w:hAnsi="Times New Roman" w:cs="Times New Roman"/>
-                <w:sz w:val="24"/>
-                <w:szCs w:val="24"/>
-              </w:rPr>
-              <w:t>{</w:t>
-            </w:r>
-            <w:r>
-              <w:rPr>
-                <w:rFonts w:ascii="Times New Roman" w:eastAsia="Times New Roman" w:hAnsi="Times New Roman" w:cs="Times New Roman"/>
-                <w:sz w:val="24"/>
-                <w:szCs w:val="24"/>
-                <w:lang w:val="en-US"/>
-              </w:rPr>
-              <w:t>month</w:t>
-            </w:r>
-            <w:r>
-              <w:rPr>
-                <w:rFonts w:ascii="Times New Roman" w:eastAsia="Times New Roman" w:hAnsi="Times New Roman" w:cs="Times New Roman"/>
-                <w:sz w:val="24"/>
-                <w:szCs w:val="24"/>
-              </w:rPr>
-              <w:t>}</w:t>
-            </w:r>
-            <w:r>
-              <w:rPr>
-                <w:rFonts w:ascii="Times New Roman" w:eastAsia="Times New Roman" w:hAnsi="Times New Roman" w:cs="Times New Roman"/>
-                <w:sz w:val="24"/>
-                <w:szCs w:val="24"/>
-              </w:rPr>
-              <w:t xml:space="preserve"> </w:t>
-            </w:r>
-            <w:r>
-              <w:rPr>
-                <w:rFonts w:ascii="Times New Roman" w:eastAsia="Times New Roman" w:hAnsi="Times New Roman" w:cs="Times New Roman"/>
-                <w:sz w:val="24"/>
-                <w:szCs w:val="24"/>
-              </w:rPr>
-              <w:t>{</w:t>
-            </w:r>
-            <w:r>
-              <w:rPr>
-                <w:rFonts w:ascii="Times New Roman" w:eastAsia="Times New Roman" w:hAnsi="Times New Roman" w:cs="Times New Roman"/>
-                <w:sz w:val="24"/>
-                <w:szCs w:val="24"/>
-                <w:lang w:val="en-US"/>
-              </w:rPr>
-              <w:t>year</w:t>
-            </w:r>
-            <w:r>
-              <w:rPr>
-                <w:rFonts w:ascii="Times New Roman" w:eastAsia="Times New Roman" w:hAnsi="Times New Roman" w:cs="Times New Roman"/>
-                <w:sz w:val="24"/>
-                <w:szCs w:val="24"/>
-              </w:rPr>
-              <w:t>}</w:t>
-            </w:r>
-          </w:p>
-        </w:tc>
-        <w:tc>
-          <w:tcPr>
-            <w:tcW w:w="1704" w:type="dxa"/>
-          </w:tcPr>
-          <w:p>
-            <w:pPr>
-              <w:widowControl w:val="0"/>
-              <w:pBdr>
-                <w:top w:val="nil"/>
-                <w:left w:val="nil"/>
-                <w:bottom w:val="nil"/>
-                <w:right w:val="nil"/>
-                <w:between w:val="nil"/>
-              </w:pBdr>
-              <w:spacing w:line="276" w:lineRule="auto"/>
-              <w:rPr>
-                <w:rFonts w:ascii="Times New Roman" w:eastAsia="Times New Roman" w:hAnsi="Times New Roman" w:cs="Times New Roman"/>
-                <w:sz w:val="24"/>
-                <w:szCs w:val="24"/>
-              </w:rPr>
-            </w:pPr>
-          </w:p>
-        </w:tc>
-        <w:tc>
-          <w:tcPr>
-            <w:tcW w:w="3682" w:type="dxa"/>
-          </w:tcPr>
-          <w:p>
-            <w:pPr>
-              <w:rPr>
-                <w:rFonts w:ascii="Times New Roman" w:eastAsia="Times New Roman" w:hAnsi="Times New Roman" w:cs="Times New Roman"/>
-                <w:sz w:val="24"/>
-                <w:szCs w:val="24"/>
-              </w:rPr>
-            </w:pPr>
-          </w:p>
-        </w:tc>
-      </w:tr>
-      <w:tr>
-        <w:trPr>
-          <w:trHeight w:val="240"/>
-        </w:trPr>
-        <w:tc>
-          <w:tcPr>
-            <w:tcW w:w="4253" w:type="dxa"/>
-          </w:tcPr>
-          <w:p>
-            <w:pPr>
-              <w:ind w:left="-105"/>
-              <w:rPr>
-                <w:rFonts w:ascii="Times New Roman" w:eastAsia="Times New Roman" w:hAnsi="Times New Roman" w:cs="Times New Roman"/>
-                <w:sz w:val="24"/>
-                <w:szCs w:val="24"/>
               </w:rPr>
             </w:pPr>
           </w:p>
@@ -589,7 +391,7 @@
         </w:trPr>
         <w:tc>
           <w:tcPr>
-            <w:tcW w:w="3969" w:type="dxa"/>
+            <w:tcW w:w="4253" w:type="dxa"/>
           </w:tcPr>
           <w:p>
             <w:pPr>
@@ -690,7 +492,7 @@
 </file>
 
 <file path=word/endnotes.xml><?xml version="1.0" encoding="utf-8"?>
-<w:endnotes xmlns:wpc="http://schemas.microsoft.com/office/word/2010/wordprocessingCanvas" xmlns:cx="http://schemas.microsoft.com/office/drawing/2014/chartex" xmlns:cx1="http://schemas.microsoft.com/office/drawing/2015/9/8/chartex" xmlns:cx2="http://schemas.microsoft.com/office/drawing/2015/10/21/chartex" xmlns:cx3="http://schemas.microsoft.com/office/drawing/2016/5/9/chartex" xmlns:cx4="http://schemas.microsoft.com/office/drawing/2016/5/10/chartex" xmlns:cx5="http://schemas.microsoft.com/office/drawing/2016/5/11/chartex" xmlns:cx6="http://schemas.microsoft.com/office/drawing/2016/5/12/chartex" xmlns:cx7="http://schemas.microsoft.com/office/drawing/2016/5/13/chartex" xmlns:cx8="http://schemas.microsoft.com/office/drawing/2016/5/14/chartex" xmlns:mc="http://schemas.openxmlformats.org/markup-compatibility/2006" xmlns:aink="http://schemas.microsoft.com/office/drawing/2016/ink" xmlns:am3d="http://schemas.microsoft.com/office/drawing/2017/model3d" xmlns:o="urn:schemas-microsoft-com:office:office" xmlns:r="http://schemas.openxmlformats.org/officeDocument/2006/relationships" xmlns:m="http://schemas.openxmlformats.org/officeDocument/2006/math" xmlns:v="urn:schemas-microsoft-com:vml" xmlns:wp14="http://schemas.microsoft.com/office/word/2010/wordprocessingDrawing" xmlns:wp="http://schemas.openxmlformats.org/drawingml/2006/wordprocessingDrawing" xmlns:w10="urn:schemas-microsoft-com:office:word" xmlns:w="http://schemas.openxmlformats.org/wordprocessingml/2006/main" xmlns:w14="http://schemas.microsoft.com/office/word/2010/wordml" xmlns:w15="http://schemas.microsoft.com/office/word/2012/wordml" xmlns:w16cex="http://schemas.microsoft.com/office/word/2018/wordml/cex" xmlns:w16cid="http://schemas.microsoft.com/office/word/2016/wordml/cid" xmlns:w16="http://schemas.microsoft.com/office/word/2018/wordml" xmlns:w16sdtdh="http://schemas.microsoft.com/office/word/2020/wordml/sdtdatahash" xmlns:w16se="http://schemas.microsoft.com/office/word/2015/wordml/symex" xmlns:wpg="http://schemas.microsoft.com/office/word/2010/wordprocessingGroup" xmlns:wpi="http://schemas.microsoft.com/office/word/2010/wordprocessingInk" xmlns:wne="http://schemas.microsoft.com/office/word/2006/wordml" xmlns:wps="http://schemas.microsoft.com/office/word/2010/wordprocessingShape" mc:Ignorable="w14 w15 w16se w16cid w16 w16cex w16sdtdh wp14">
+<w:endnotes xmlns:wpc="http://schemas.microsoft.com/office/word/2010/wordprocessingCanvas" xmlns:cx="http://schemas.microsoft.com/office/drawing/2014/chartex" xmlns:cx1="http://schemas.microsoft.com/office/drawing/2015/9/8/chartex" xmlns:cx2="http://schemas.microsoft.com/office/drawing/2015/10/21/chartex" xmlns:cx3="http://schemas.microsoft.com/office/drawing/2016/5/9/chartex" xmlns:cx4="http://schemas.microsoft.com/office/drawing/2016/5/10/chartex" xmlns:cx5="http://schemas.microsoft.com/office/drawing/2016/5/11/chartex" xmlns:cx6="http://schemas.microsoft.com/office/drawing/2016/5/12/chartex" xmlns:cx7="http://schemas.microsoft.com/office/drawing/2016/5/13/chartex" xmlns:cx8="http://schemas.microsoft.com/office/drawing/2016/5/14/chartex" xmlns:mc="http://schemas.openxmlformats.org/markup-compatibility/2006" xmlns:aink="http://schemas.microsoft.com/office/drawing/2016/ink" xmlns:am3d="http://schemas.microsoft.com/office/drawing/2017/model3d" xmlns:o="urn:schemas-microsoft-com:office:office" xmlns:oel="http://schemas.microsoft.com/office/2019/extlst" xmlns:r="http://schemas.openxmlformats.org/officeDocument/2006/relationships" xmlns:m="http://schemas.openxmlformats.org/officeDocument/2006/math" xmlns:v="urn:schemas-microsoft-com:vml" xmlns:wp14="http://schemas.microsoft.com/office/word/2010/wordprocessingDrawing" xmlns:wp="http://schemas.openxmlformats.org/drawingml/2006/wordprocessingDrawing" xmlns:w10="urn:schemas-microsoft-com:office:word" xmlns:w="http://schemas.openxmlformats.org/wordprocessingml/2006/main" xmlns:w14="http://schemas.microsoft.com/office/word/2010/wordml" xmlns:w15="http://schemas.microsoft.com/office/word/2012/wordml" xmlns:w16cex="http://schemas.microsoft.com/office/word/2018/wordml/cex" xmlns:w16cid="http://schemas.microsoft.com/office/word/2016/wordml/cid" xmlns:w16="http://schemas.microsoft.com/office/word/2018/wordml" xmlns:w16du="http://schemas.microsoft.com/office/word/2023/wordml/word16du" xmlns:w16sdtdh="http://schemas.microsoft.com/office/word/2020/wordml/sdtdatahash" xmlns:w16se="http://schemas.microsoft.com/office/word/2015/wordml/symex" xmlns:wpg="http://schemas.microsoft.com/office/word/2010/wordprocessingGroup" xmlns:wpi="http://schemas.microsoft.com/office/word/2010/wordprocessingInk" xmlns:wne="http://schemas.microsoft.com/office/word/2006/wordml" xmlns:wps="http://schemas.microsoft.com/office/word/2010/wordprocessingShape" mc:Ignorable="w14 w15 w16se w16cid w16 w16cex w16sdtdh w16du wp14">
   <w:endnote w:type="separator" w:id="-1">
     <w:p>
       <w:pPr>
@@ -715,7 +517,7 @@
 </file>
 
 <file path=word/footer1.xml><?xml version="1.0" encoding="utf-8"?>
-<w:ftr xmlns:wpc="http://schemas.microsoft.com/office/word/2010/wordprocessingCanvas" xmlns:cx="http://schemas.microsoft.com/office/drawing/2014/chartex" xmlns:cx1="http://schemas.microsoft.com/office/drawing/2015/9/8/chartex" xmlns:cx2="http://schemas.microsoft.com/office/drawing/2015/10/21/chartex" xmlns:cx3="http://schemas.microsoft.com/office/drawing/2016/5/9/chartex" xmlns:cx4="http://schemas.microsoft.com/office/drawing/2016/5/10/chartex" xmlns:cx5="http://schemas.microsoft.com/office/drawing/2016/5/11/chartex" xmlns:cx6="http://schemas.microsoft.com/office/drawing/2016/5/12/chartex" xmlns:cx7="http://schemas.microsoft.com/office/drawing/2016/5/13/chartex" xmlns:cx8="http://schemas.microsoft.com/office/drawing/2016/5/14/chartex" xmlns:mc="http://schemas.openxmlformats.org/markup-compatibility/2006" xmlns:aink="http://schemas.microsoft.com/office/drawing/2016/ink" xmlns:am3d="http://schemas.microsoft.com/office/drawing/2017/model3d" xmlns:o="urn:schemas-microsoft-com:office:office" xmlns:r="http://schemas.openxmlformats.org/officeDocument/2006/relationships" xmlns:m="http://schemas.openxmlformats.org/officeDocument/2006/math" xmlns:v="urn:schemas-microsoft-com:vml" xmlns:wp14="http://schemas.microsoft.com/office/word/2010/wordprocessingDrawing" xmlns:wp="http://schemas.openxmlformats.org/drawingml/2006/wordprocessingDrawing" xmlns:w10="urn:schemas-microsoft-com:office:word" xmlns:w="http://schemas.openxmlformats.org/wordprocessingml/2006/main" xmlns:w14="http://schemas.microsoft.com/office/word/2010/wordml" xmlns:w15="http://schemas.microsoft.com/office/word/2012/wordml" xmlns:w16cex="http://schemas.microsoft.com/office/word/2018/wordml/cex" xmlns:w16cid="http://schemas.microsoft.com/office/word/2016/wordml/cid" xmlns:w16="http://schemas.microsoft.com/office/word/2018/wordml" xmlns:w16sdtdh="http://schemas.microsoft.com/office/word/2020/wordml/sdtdatahash" xmlns:w16se="http://schemas.microsoft.com/office/word/2015/wordml/symex" xmlns:wpg="http://schemas.microsoft.com/office/word/2010/wordprocessingGroup" xmlns:wpi="http://schemas.microsoft.com/office/word/2010/wordprocessingInk" xmlns:wne="http://schemas.microsoft.com/office/word/2006/wordml" xmlns:wps="http://schemas.microsoft.com/office/word/2010/wordprocessingShape" mc:Ignorable="w14 w15 w16se w16cid w16 w16cex w16sdtdh wp14">
+<w:ftr xmlns:wpc="http://schemas.microsoft.com/office/word/2010/wordprocessingCanvas" xmlns:cx="http://schemas.microsoft.com/office/drawing/2014/chartex" xmlns:cx1="http://schemas.microsoft.com/office/drawing/2015/9/8/chartex" xmlns:cx2="http://schemas.microsoft.com/office/drawing/2015/10/21/chartex" xmlns:cx3="http://schemas.microsoft.com/office/drawing/2016/5/9/chartex" xmlns:cx4="http://schemas.microsoft.com/office/drawing/2016/5/10/chartex" xmlns:cx5="http://schemas.microsoft.com/office/drawing/2016/5/11/chartex" xmlns:cx6="http://schemas.microsoft.com/office/drawing/2016/5/12/chartex" xmlns:cx7="http://schemas.microsoft.com/office/drawing/2016/5/13/chartex" xmlns:cx8="http://schemas.microsoft.com/office/drawing/2016/5/14/chartex" xmlns:mc="http://schemas.openxmlformats.org/markup-compatibility/2006" xmlns:aink="http://schemas.microsoft.com/office/drawing/2016/ink" xmlns:am3d="http://schemas.microsoft.com/office/drawing/2017/model3d" xmlns:o="urn:schemas-microsoft-com:office:office" xmlns:oel="http://schemas.microsoft.com/office/2019/extlst" xmlns:r="http://schemas.openxmlformats.org/officeDocument/2006/relationships" xmlns:m="http://schemas.openxmlformats.org/officeDocument/2006/math" xmlns:v="urn:schemas-microsoft-com:vml" xmlns:wp14="http://schemas.microsoft.com/office/word/2010/wordprocessingDrawing" xmlns:wp="http://schemas.openxmlformats.org/drawingml/2006/wordprocessingDrawing" xmlns:w10="urn:schemas-microsoft-com:office:word" xmlns:w="http://schemas.openxmlformats.org/wordprocessingml/2006/main" xmlns:w14="http://schemas.microsoft.com/office/word/2010/wordml" xmlns:w15="http://schemas.microsoft.com/office/word/2012/wordml" xmlns:w16cex="http://schemas.microsoft.com/office/word/2018/wordml/cex" xmlns:w16cid="http://schemas.microsoft.com/office/word/2016/wordml/cid" xmlns:w16="http://schemas.microsoft.com/office/word/2018/wordml" xmlns:w16du="http://schemas.microsoft.com/office/word/2023/wordml/word16du" xmlns:w16sdtdh="http://schemas.microsoft.com/office/word/2020/wordml/sdtdatahash" xmlns:w16se="http://schemas.microsoft.com/office/word/2015/wordml/symex" xmlns:wpg="http://schemas.microsoft.com/office/word/2010/wordprocessingGroup" xmlns:wpi="http://schemas.microsoft.com/office/word/2010/wordprocessingInk" xmlns:wne="http://schemas.microsoft.com/office/word/2006/wordml" xmlns:wps="http://schemas.microsoft.com/office/word/2010/wordprocessingShape" mc:Ignorable="w14 w15 w16se w16cid w16 w16cex w16sdtdh w16du wp14">
   <w:p>
     <w:pPr>
       <w:jc w:val="right"/>
@@ -737,7 +539,7 @@
 </file>
 
 <file path=word/footer2.xml><?xml version="1.0" encoding="utf-8"?>
-<w:ftr xmlns:wpc="http://schemas.microsoft.com/office/word/2010/wordprocessingCanvas" xmlns:cx="http://schemas.microsoft.com/office/drawing/2014/chartex" xmlns:cx1="http://schemas.microsoft.com/office/drawing/2015/9/8/chartex" xmlns:cx2="http://schemas.microsoft.com/office/drawing/2015/10/21/chartex" xmlns:cx3="http://schemas.microsoft.com/office/drawing/2016/5/9/chartex" xmlns:cx4="http://schemas.microsoft.com/office/drawing/2016/5/10/chartex" xmlns:cx5="http://schemas.microsoft.com/office/drawing/2016/5/11/chartex" xmlns:cx6="http://schemas.microsoft.com/office/drawing/2016/5/12/chartex" xmlns:cx7="http://schemas.microsoft.com/office/drawing/2016/5/13/chartex" xmlns:cx8="http://schemas.microsoft.com/office/drawing/2016/5/14/chartex" xmlns:mc="http://schemas.openxmlformats.org/markup-compatibility/2006" xmlns:aink="http://schemas.microsoft.com/office/drawing/2016/ink" xmlns:am3d="http://schemas.microsoft.com/office/drawing/2017/model3d" xmlns:o="urn:schemas-microsoft-com:office:office" xmlns:r="http://schemas.openxmlformats.org/officeDocument/2006/relationships" xmlns:m="http://schemas.openxmlformats.org/officeDocument/2006/math" xmlns:v="urn:schemas-microsoft-com:vml" xmlns:wp14="http://schemas.microsoft.com/office/word/2010/wordprocessingDrawing" xmlns:wp="http://schemas.openxmlformats.org/drawingml/2006/wordprocessingDrawing" xmlns:w10="urn:schemas-microsoft-com:office:word" xmlns:w="http://schemas.openxmlformats.org/wordprocessingml/2006/main" xmlns:w14="http://schemas.microsoft.com/office/word/2010/wordml" xmlns:w15="http://schemas.microsoft.com/office/word/2012/wordml" xmlns:w16cex="http://schemas.microsoft.com/office/word/2018/wordml/cex" xmlns:w16cid="http://schemas.microsoft.com/office/word/2016/wordml/cid" xmlns:w16="http://schemas.microsoft.com/office/word/2018/wordml" xmlns:w16sdtdh="http://schemas.microsoft.com/office/word/2020/wordml/sdtdatahash" xmlns:w16se="http://schemas.microsoft.com/office/word/2015/wordml/symex" xmlns:wpg="http://schemas.microsoft.com/office/word/2010/wordprocessingGroup" xmlns:wpi="http://schemas.microsoft.com/office/word/2010/wordprocessingInk" xmlns:wne="http://schemas.microsoft.com/office/word/2006/wordml" xmlns:wps="http://schemas.microsoft.com/office/word/2010/wordprocessingShape" mc:Ignorable="w14 w15 w16se w16cid w16 w16cex w16sdtdh wp14">
+<w:ftr xmlns:wpc="http://schemas.microsoft.com/office/word/2010/wordprocessingCanvas" xmlns:cx="http://schemas.microsoft.com/office/drawing/2014/chartex" xmlns:cx1="http://schemas.microsoft.com/office/drawing/2015/9/8/chartex" xmlns:cx2="http://schemas.microsoft.com/office/drawing/2015/10/21/chartex" xmlns:cx3="http://schemas.microsoft.com/office/drawing/2016/5/9/chartex" xmlns:cx4="http://schemas.microsoft.com/office/drawing/2016/5/10/chartex" xmlns:cx5="http://schemas.microsoft.com/office/drawing/2016/5/11/chartex" xmlns:cx6="http://schemas.microsoft.com/office/drawing/2016/5/12/chartex" xmlns:cx7="http://schemas.microsoft.com/office/drawing/2016/5/13/chartex" xmlns:cx8="http://schemas.microsoft.com/office/drawing/2016/5/14/chartex" xmlns:mc="http://schemas.openxmlformats.org/markup-compatibility/2006" xmlns:aink="http://schemas.microsoft.com/office/drawing/2016/ink" xmlns:am3d="http://schemas.microsoft.com/office/drawing/2017/model3d" xmlns:o="urn:schemas-microsoft-com:office:office" xmlns:oel="http://schemas.microsoft.com/office/2019/extlst" xmlns:r="http://schemas.openxmlformats.org/officeDocument/2006/relationships" xmlns:m="http://schemas.openxmlformats.org/officeDocument/2006/math" xmlns:v="urn:schemas-microsoft-com:vml" xmlns:wp14="http://schemas.microsoft.com/office/word/2010/wordprocessingDrawing" xmlns:wp="http://schemas.openxmlformats.org/drawingml/2006/wordprocessingDrawing" xmlns:w10="urn:schemas-microsoft-com:office:word" xmlns:w="http://schemas.openxmlformats.org/wordprocessingml/2006/main" xmlns:w14="http://schemas.microsoft.com/office/word/2010/wordml" xmlns:w15="http://schemas.microsoft.com/office/word/2012/wordml" xmlns:w16cex="http://schemas.microsoft.com/office/word/2018/wordml/cex" xmlns:w16cid="http://schemas.microsoft.com/office/word/2016/wordml/cid" xmlns:w16="http://schemas.microsoft.com/office/word/2018/wordml" xmlns:w16du="http://schemas.microsoft.com/office/word/2023/wordml/word16du" xmlns:w16sdtdh="http://schemas.microsoft.com/office/word/2020/wordml/sdtdatahash" xmlns:w16se="http://schemas.microsoft.com/office/word/2015/wordml/symex" xmlns:wpg="http://schemas.microsoft.com/office/word/2010/wordprocessingGroup" xmlns:wpi="http://schemas.microsoft.com/office/word/2010/wordprocessingInk" xmlns:wne="http://schemas.microsoft.com/office/word/2006/wordml" xmlns:wps="http://schemas.microsoft.com/office/word/2010/wordprocessingShape" mc:Ignorable="w14 w15 w16se w16cid w16 w16cex w16sdtdh w16du wp14">
   <w:p>
     <w:pPr>
       <w:spacing w:line="360" w:lineRule="auto"/>
@@ -853,7 +655,7 @@
 </file>
 
 <file path=word/footnotes.xml><?xml version="1.0" encoding="utf-8"?>
-<w:footnotes xmlns:wpc="http://schemas.microsoft.com/office/word/2010/wordprocessingCanvas" xmlns:cx="http://schemas.microsoft.com/office/drawing/2014/chartex" xmlns:cx1="http://schemas.microsoft.com/office/drawing/2015/9/8/chartex" xmlns:cx2="http://schemas.microsoft.com/office/drawing/2015/10/21/chartex" xmlns:cx3="http://schemas.microsoft.com/office/drawing/2016/5/9/chartex" xmlns:cx4="http://schemas.microsoft.com/office/drawing/2016/5/10/chartex" xmlns:cx5="http://schemas.microsoft.com/office/drawing/2016/5/11/chartex" xmlns:cx6="http://schemas.microsoft.com/office/drawing/2016/5/12/chartex" xmlns:cx7="http://schemas.microsoft.com/office/drawing/2016/5/13/chartex" xmlns:cx8="http://schemas.microsoft.com/office/drawing/2016/5/14/chartex" xmlns:mc="http://schemas.openxmlformats.org/markup-compatibility/2006" xmlns:aink="http://schemas.microsoft.com/office/drawing/2016/ink" xmlns:am3d="http://schemas.microsoft.com/office/drawing/2017/model3d" xmlns:o="urn:schemas-microsoft-com:office:office" xmlns:r="http://schemas.openxmlformats.org/officeDocument/2006/relationships" xmlns:m="http://schemas.openxmlformats.org/officeDocument/2006/math" xmlns:v="urn:schemas-microsoft-com:vml" xmlns:wp14="http://schemas.microsoft.com/office/word/2010/wordprocessingDrawing" xmlns:wp="http://schemas.openxmlformats.org/drawingml/2006/wordprocessingDrawing" xmlns:w10="urn:schemas-microsoft-com:office:word" xmlns:w="http://schemas.openxmlformats.org/wordprocessingml/2006/main" xmlns:w14="http://schemas.microsoft.com/office/word/2010/wordml" xmlns:w15="http://schemas.microsoft.com/office/word/2012/wordml" xmlns:w16cex="http://schemas.microsoft.com/office/word/2018/wordml/cex" xmlns:w16cid="http://schemas.microsoft.com/office/word/2016/wordml/cid" xmlns:w16="http://schemas.microsoft.com/office/word/2018/wordml" xmlns:w16sdtdh="http://schemas.microsoft.com/office/word/2020/wordml/sdtdatahash" xmlns:w16se="http://schemas.microsoft.com/office/word/2015/wordml/symex" xmlns:wpg="http://schemas.microsoft.com/office/word/2010/wordprocessingGroup" xmlns:wpi="http://schemas.microsoft.com/office/word/2010/wordprocessingInk" xmlns:wne="http://schemas.microsoft.com/office/word/2006/wordml" xmlns:wps="http://schemas.microsoft.com/office/word/2010/wordprocessingShape" mc:Ignorable="w14 w15 w16se w16cid w16 w16cex w16sdtdh wp14">
+<w:footnotes xmlns:wpc="http://schemas.microsoft.com/office/word/2010/wordprocessingCanvas" xmlns:cx="http://schemas.microsoft.com/office/drawing/2014/chartex" xmlns:cx1="http://schemas.microsoft.com/office/drawing/2015/9/8/chartex" xmlns:cx2="http://schemas.microsoft.com/office/drawing/2015/10/21/chartex" xmlns:cx3="http://schemas.microsoft.com/office/drawing/2016/5/9/chartex" xmlns:cx4="http://schemas.microsoft.com/office/drawing/2016/5/10/chartex" xmlns:cx5="http://schemas.microsoft.com/office/drawing/2016/5/11/chartex" xmlns:cx6="http://schemas.microsoft.com/office/drawing/2016/5/12/chartex" xmlns:cx7="http://schemas.microsoft.com/office/drawing/2016/5/13/chartex" xmlns:cx8="http://schemas.microsoft.com/office/drawing/2016/5/14/chartex" xmlns:mc="http://schemas.openxmlformats.org/markup-compatibility/2006" xmlns:aink="http://schemas.microsoft.com/office/drawing/2016/ink" xmlns:am3d="http://schemas.microsoft.com/office/drawing/2017/model3d" xmlns:o="urn:schemas-microsoft-com:office:office" xmlns:oel="http://schemas.microsoft.com/office/2019/extlst" xmlns:r="http://schemas.openxmlformats.org/officeDocument/2006/relationships" xmlns:m="http://schemas.openxmlformats.org/officeDocument/2006/math" xmlns:v="urn:schemas-microsoft-com:vml" xmlns:wp14="http://schemas.microsoft.com/office/word/2010/wordprocessingDrawing" xmlns:wp="http://schemas.openxmlformats.org/drawingml/2006/wordprocessingDrawing" xmlns:w10="urn:schemas-microsoft-com:office:word" xmlns:w="http://schemas.openxmlformats.org/wordprocessingml/2006/main" xmlns:w14="http://schemas.microsoft.com/office/word/2010/wordml" xmlns:w15="http://schemas.microsoft.com/office/word/2012/wordml" xmlns:w16cex="http://schemas.microsoft.com/office/word/2018/wordml/cex" xmlns:w16cid="http://schemas.microsoft.com/office/word/2016/wordml/cid" xmlns:w16="http://schemas.microsoft.com/office/word/2018/wordml" xmlns:w16du="http://schemas.microsoft.com/office/word/2023/wordml/word16du" xmlns:w16sdtdh="http://schemas.microsoft.com/office/word/2020/wordml/sdtdatahash" xmlns:w16se="http://schemas.microsoft.com/office/word/2015/wordml/symex" xmlns:wpg="http://schemas.microsoft.com/office/word/2010/wordprocessingGroup" xmlns:wpi="http://schemas.microsoft.com/office/word/2010/wordprocessingInk" xmlns:wne="http://schemas.microsoft.com/office/word/2006/wordml" xmlns:wps="http://schemas.microsoft.com/office/word/2010/wordprocessingShape" mc:Ignorable="w14 w15 w16se w16cid w16 w16cex w16sdtdh w16du wp14">
   <w:footnote w:type="separator" w:id="-1">
     <w:p>
       <w:pPr>
@@ -878,19 +680,19 @@
 </file>
 
 <file path=word/header1.xml><?xml version="1.0" encoding="utf-8"?>
-<w:hdr xmlns:wpc="http://schemas.microsoft.com/office/word/2010/wordprocessingCanvas" xmlns:cx="http://schemas.microsoft.com/office/drawing/2014/chartex" xmlns:cx1="http://schemas.microsoft.com/office/drawing/2015/9/8/chartex" xmlns:cx2="http://schemas.microsoft.com/office/drawing/2015/10/21/chartex" xmlns:cx3="http://schemas.microsoft.com/office/drawing/2016/5/9/chartex" xmlns:cx4="http://schemas.microsoft.com/office/drawing/2016/5/10/chartex" xmlns:cx5="http://schemas.microsoft.com/office/drawing/2016/5/11/chartex" xmlns:cx6="http://schemas.microsoft.com/office/drawing/2016/5/12/chartex" xmlns:cx7="http://schemas.microsoft.com/office/drawing/2016/5/13/chartex" xmlns:cx8="http://schemas.microsoft.com/office/drawing/2016/5/14/chartex" xmlns:mc="http://schemas.openxmlformats.org/markup-compatibility/2006" xmlns:aink="http://schemas.microsoft.com/office/drawing/2016/ink" xmlns:am3d="http://schemas.microsoft.com/office/drawing/2017/model3d" xmlns:o="urn:schemas-microsoft-com:office:office" xmlns:r="http://schemas.openxmlformats.org/officeDocument/2006/relationships" xmlns:m="http://schemas.openxmlformats.org/officeDocument/2006/math" xmlns:v="urn:schemas-microsoft-com:vml" xmlns:wp14="http://schemas.microsoft.com/office/word/2010/wordprocessingDrawing" xmlns:wp="http://schemas.openxmlformats.org/drawingml/2006/wordprocessingDrawing" xmlns:w10="urn:schemas-microsoft-com:office:word" xmlns:w="http://schemas.openxmlformats.org/wordprocessingml/2006/main" xmlns:w14="http://schemas.microsoft.com/office/word/2010/wordml" xmlns:w15="http://schemas.microsoft.com/office/word/2012/wordml" xmlns:w16cex="http://schemas.microsoft.com/office/word/2018/wordml/cex" xmlns:w16cid="http://schemas.microsoft.com/office/word/2016/wordml/cid" xmlns:w16="http://schemas.microsoft.com/office/word/2018/wordml" xmlns:w16sdtdh="http://schemas.microsoft.com/office/word/2020/wordml/sdtdatahash" xmlns:w16se="http://schemas.microsoft.com/office/word/2015/wordml/symex" xmlns:wpg="http://schemas.microsoft.com/office/word/2010/wordprocessingGroup" xmlns:wpi="http://schemas.microsoft.com/office/word/2010/wordprocessingInk" xmlns:wne="http://schemas.microsoft.com/office/word/2006/wordml" xmlns:wps="http://schemas.microsoft.com/office/word/2010/wordprocessingShape" mc:Ignorable="w14 w15 w16se w16cid w16 w16cex w16sdtdh wp14">
+<w:hdr xmlns:wpc="http://schemas.microsoft.com/office/word/2010/wordprocessingCanvas" xmlns:cx="http://schemas.microsoft.com/office/drawing/2014/chartex" xmlns:cx1="http://schemas.microsoft.com/office/drawing/2015/9/8/chartex" xmlns:cx2="http://schemas.microsoft.com/office/drawing/2015/10/21/chartex" xmlns:cx3="http://schemas.microsoft.com/office/drawing/2016/5/9/chartex" xmlns:cx4="http://schemas.microsoft.com/office/drawing/2016/5/10/chartex" xmlns:cx5="http://schemas.microsoft.com/office/drawing/2016/5/11/chartex" xmlns:cx6="http://schemas.microsoft.com/office/drawing/2016/5/12/chartex" xmlns:cx7="http://schemas.microsoft.com/office/drawing/2016/5/13/chartex" xmlns:cx8="http://schemas.microsoft.com/office/drawing/2016/5/14/chartex" xmlns:mc="http://schemas.openxmlformats.org/markup-compatibility/2006" xmlns:aink="http://schemas.microsoft.com/office/drawing/2016/ink" xmlns:am3d="http://schemas.microsoft.com/office/drawing/2017/model3d" xmlns:o="urn:schemas-microsoft-com:office:office" xmlns:oel="http://schemas.microsoft.com/office/2019/extlst" xmlns:r="http://schemas.openxmlformats.org/officeDocument/2006/relationships" xmlns:m="http://schemas.openxmlformats.org/officeDocument/2006/math" xmlns:v="urn:schemas-microsoft-com:vml" xmlns:wp14="http://schemas.microsoft.com/office/word/2010/wordprocessingDrawing" xmlns:wp="http://schemas.openxmlformats.org/drawingml/2006/wordprocessingDrawing" xmlns:w10="urn:schemas-microsoft-com:office:word" xmlns:w="http://schemas.openxmlformats.org/wordprocessingml/2006/main" xmlns:w14="http://schemas.microsoft.com/office/word/2010/wordml" xmlns:w15="http://schemas.microsoft.com/office/word/2012/wordml" xmlns:w16cex="http://schemas.microsoft.com/office/word/2018/wordml/cex" xmlns:w16cid="http://schemas.microsoft.com/office/word/2016/wordml/cid" xmlns:w16="http://schemas.microsoft.com/office/word/2018/wordml" xmlns:w16du="http://schemas.microsoft.com/office/word/2023/wordml/word16du" xmlns:w16sdtdh="http://schemas.microsoft.com/office/word/2020/wordml/sdtdatahash" xmlns:w16se="http://schemas.microsoft.com/office/word/2015/wordml/symex" xmlns:wpg="http://schemas.microsoft.com/office/word/2010/wordprocessingGroup" xmlns:wpi="http://schemas.microsoft.com/office/word/2010/wordprocessingInk" xmlns:wne="http://schemas.microsoft.com/office/word/2006/wordml" xmlns:wps="http://schemas.microsoft.com/office/word/2010/wordprocessingShape" mc:Ignorable="w14 w15 w16se w16cid w16 w16cex w16sdtdh w16du wp14">
   <w:p/>
 </w:hdr>
 </file>
 
 <file path=word/header2.xml><?xml version="1.0" encoding="utf-8"?>
-<w:hdr xmlns:wpc="http://schemas.microsoft.com/office/word/2010/wordprocessingCanvas" xmlns:cx="http://schemas.microsoft.com/office/drawing/2014/chartex" xmlns:cx1="http://schemas.microsoft.com/office/drawing/2015/9/8/chartex" xmlns:cx2="http://schemas.microsoft.com/office/drawing/2015/10/21/chartex" xmlns:cx3="http://schemas.microsoft.com/office/drawing/2016/5/9/chartex" xmlns:cx4="http://schemas.microsoft.com/office/drawing/2016/5/10/chartex" xmlns:cx5="http://schemas.microsoft.com/office/drawing/2016/5/11/chartex" xmlns:cx6="http://schemas.microsoft.com/office/drawing/2016/5/12/chartex" xmlns:cx7="http://schemas.microsoft.com/office/drawing/2016/5/13/chartex" xmlns:cx8="http://schemas.microsoft.com/office/drawing/2016/5/14/chartex" xmlns:mc="http://schemas.openxmlformats.org/markup-compatibility/2006" xmlns:aink="http://schemas.microsoft.com/office/drawing/2016/ink" xmlns:am3d="http://schemas.microsoft.com/office/drawing/2017/model3d" xmlns:o="urn:schemas-microsoft-com:office:office" xmlns:r="http://schemas.openxmlformats.org/officeDocument/2006/relationships" xmlns:m="http://schemas.openxmlformats.org/officeDocument/2006/math" xmlns:v="urn:schemas-microsoft-com:vml" xmlns:wp14="http://schemas.microsoft.com/office/word/2010/wordprocessingDrawing" xmlns:wp="http://schemas.openxmlformats.org/drawingml/2006/wordprocessingDrawing" xmlns:w10="urn:schemas-microsoft-com:office:word" xmlns:w="http://schemas.openxmlformats.org/wordprocessingml/2006/main" xmlns:w14="http://schemas.microsoft.com/office/word/2010/wordml" xmlns:w15="http://schemas.microsoft.com/office/word/2012/wordml" xmlns:w16cex="http://schemas.microsoft.com/office/word/2018/wordml/cex" xmlns:w16cid="http://schemas.microsoft.com/office/word/2016/wordml/cid" xmlns:w16="http://schemas.microsoft.com/office/word/2018/wordml" xmlns:w16sdtdh="http://schemas.microsoft.com/office/word/2020/wordml/sdtdatahash" xmlns:w16se="http://schemas.microsoft.com/office/word/2015/wordml/symex" xmlns:wpg="http://schemas.microsoft.com/office/word/2010/wordprocessingGroup" xmlns:wpi="http://schemas.microsoft.com/office/word/2010/wordprocessingInk" xmlns:wne="http://schemas.microsoft.com/office/word/2006/wordml" xmlns:wps="http://schemas.microsoft.com/office/word/2010/wordprocessingShape" mc:Ignorable="w14 w15 w16se w16cid w16 w16cex w16sdtdh wp14">
+<w:hdr xmlns:wpc="http://schemas.microsoft.com/office/word/2010/wordprocessingCanvas" xmlns:cx="http://schemas.microsoft.com/office/drawing/2014/chartex" xmlns:cx1="http://schemas.microsoft.com/office/drawing/2015/9/8/chartex" xmlns:cx2="http://schemas.microsoft.com/office/drawing/2015/10/21/chartex" xmlns:cx3="http://schemas.microsoft.com/office/drawing/2016/5/9/chartex" xmlns:cx4="http://schemas.microsoft.com/office/drawing/2016/5/10/chartex" xmlns:cx5="http://schemas.microsoft.com/office/drawing/2016/5/11/chartex" xmlns:cx6="http://schemas.microsoft.com/office/drawing/2016/5/12/chartex" xmlns:cx7="http://schemas.microsoft.com/office/drawing/2016/5/13/chartex" xmlns:cx8="http://schemas.microsoft.com/office/drawing/2016/5/14/chartex" xmlns:mc="http://schemas.openxmlformats.org/markup-compatibility/2006" xmlns:aink="http://schemas.microsoft.com/office/drawing/2016/ink" xmlns:am3d="http://schemas.microsoft.com/office/drawing/2017/model3d" xmlns:o="urn:schemas-microsoft-com:office:office" xmlns:oel="http://schemas.microsoft.com/office/2019/extlst" xmlns:r="http://schemas.openxmlformats.org/officeDocument/2006/relationships" xmlns:m="http://schemas.openxmlformats.org/officeDocument/2006/math" xmlns:v="urn:schemas-microsoft-com:vml" xmlns:wp14="http://schemas.microsoft.com/office/word/2010/wordprocessingDrawing" xmlns:wp="http://schemas.openxmlformats.org/drawingml/2006/wordprocessingDrawing" xmlns:w10="urn:schemas-microsoft-com:office:word" xmlns:w="http://schemas.openxmlformats.org/wordprocessingml/2006/main" xmlns:w14="http://schemas.microsoft.com/office/word/2010/wordml" xmlns:w15="http://schemas.microsoft.com/office/word/2012/wordml" xmlns:w16cex="http://schemas.microsoft.com/office/word/2018/wordml/cex" xmlns:w16cid="http://schemas.microsoft.com/office/word/2016/wordml/cid" xmlns:w16="http://schemas.microsoft.com/office/word/2018/wordml" xmlns:w16du="http://schemas.microsoft.com/office/word/2023/wordml/word16du" xmlns:w16sdtdh="http://schemas.microsoft.com/office/word/2020/wordml/sdtdatahash" xmlns:w16se="http://schemas.microsoft.com/office/word/2015/wordml/symex" xmlns:wpg="http://schemas.microsoft.com/office/word/2010/wordprocessingGroup" xmlns:wpi="http://schemas.microsoft.com/office/word/2010/wordprocessingInk" xmlns:wne="http://schemas.microsoft.com/office/word/2006/wordml" xmlns:wps="http://schemas.microsoft.com/office/word/2010/wordprocessingShape" mc:Ignorable="w14 w15 w16se w16cid w16 w16cex w16sdtdh w16du wp14">
   <w:p/>
 </w:hdr>
 </file>
 
 <file path=word/styles.xml><?xml version="1.0" encoding="utf-8"?>
-<w:styles xmlns:mc="http://schemas.openxmlformats.org/markup-compatibility/2006" xmlns:r="http://schemas.openxmlformats.org/officeDocument/2006/relationships" xmlns:w="http://schemas.openxmlformats.org/wordprocessingml/2006/main" xmlns:w14="http://schemas.microsoft.com/office/word/2010/wordml" xmlns:w15="http://schemas.microsoft.com/office/word/2012/wordml" xmlns:w16cex="http://schemas.microsoft.com/office/word/2018/wordml/cex" xmlns:w16cid="http://schemas.microsoft.com/office/word/2016/wordml/cid" xmlns:w16="http://schemas.microsoft.com/office/word/2018/wordml" xmlns:w16sdtdh="http://schemas.microsoft.com/office/word/2020/wordml/sdtdatahash" xmlns:w16se="http://schemas.microsoft.com/office/word/2015/wordml/symex" mc:Ignorable="w14 w15 w16se w16cid w16 w16cex w16sdtdh">
+<w:styles xmlns:mc="http://schemas.openxmlformats.org/markup-compatibility/2006" xmlns:r="http://schemas.openxmlformats.org/officeDocument/2006/relationships" xmlns:w="http://schemas.openxmlformats.org/wordprocessingml/2006/main" xmlns:w14="http://schemas.microsoft.com/office/word/2010/wordml" xmlns:w15="http://schemas.microsoft.com/office/word/2012/wordml" xmlns:w16cex="http://schemas.microsoft.com/office/word/2018/wordml/cex" xmlns:w16cid="http://schemas.microsoft.com/office/word/2016/wordml/cid" xmlns:w16="http://schemas.microsoft.com/office/word/2018/wordml" xmlns:w16du="http://schemas.microsoft.com/office/word/2023/wordml/word16du" xmlns:w16sdtdh="http://schemas.microsoft.com/office/word/2020/wordml/sdtdatahash" xmlns:w16se="http://schemas.microsoft.com/office/word/2015/wordml/symex" mc:Ignorable="w14 w15 w16se w16cid w16 w16cex w16sdtdh w16du">
   <w:docDefaults>
     <w:rPrDefault>
       <w:rPr>

</xml_diff>

<commit_message>
CRUD operations for notes (#63)
</commit_message>
<xml_diff>
--- a/src/documents/templates/service-note.docx
+++ b/src/documents/templates/service-note.docx
@@ -1,6 +1,6 @@
 
 <file path=word/document.xml><?xml version="1.0" encoding="utf-8"?>
-<w:document xmlns:wpc="http://schemas.microsoft.com/office/word/2010/wordprocessingCanvas" xmlns:cx="http://schemas.microsoft.com/office/drawing/2014/chartex" xmlns:cx1="http://schemas.microsoft.com/office/drawing/2015/9/8/chartex" xmlns:cx2="http://schemas.microsoft.com/office/drawing/2015/10/21/chartex" xmlns:cx3="http://schemas.microsoft.com/office/drawing/2016/5/9/chartex" xmlns:cx4="http://schemas.microsoft.com/office/drawing/2016/5/10/chartex" xmlns:cx5="http://schemas.microsoft.com/office/drawing/2016/5/11/chartex" xmlns:cx6="http://schemas.microsoft.com/office/drawing/2016/5/12/chartex" xmlns:cx7="http://schemas.microsoft.com/office/drawing/2016/5/13/chartex" xmlns:cx8="http://schemas.microsoft.com/office/drawing/2016/5/14/chartex" xmlns:mc="http://schemas.openxmlformats.org/markup-compatibility/2006" xmlns:aink="http://schemas.microsoft.com/office/drawing/2016/ink" xmlns:am3d="http://schemas.microsoft.com/office/drawing/2017/model3d" xmlns:o="urn:schemas-microsoft-com:office:office" xmlns:r="http://schemas.openxmlformats.org/officeDocument/2006/relationships" xmlns:m="http://schemas.openxmlformats.org/officeDocument/2006/math" xmlns:v="urn:schemas-microsoft-com:vml" xmlns:wp14="http://schemas.microsoft.com/office/word/2010/wordprocessingDrawing" xmlns:wp="http://schemas.openxmlformats.org/drawingml/2006/wordprocessingDrawing" xmlns:w10="urn:schemas-microsoft-com:office:word" xmlns:w="http://schemas.openxmlformats.org/wordprocessingml/2006/main" xmlns:w14="http://schemas.microsoft.com/office/word/2010/wordml" xmlns:w15="http://schemas.microsoft.com/office/word/2012/wordml" xmlns:w16cex="http://schemas.microsoft.com/office/word/2018/wordml/cex" xmlns:w16cid="http://schemas.microsoft.com/office/word/2016/wordml/cid" xmlns:w16="http://schemas.microsoft.com/office/word/2018/wordml" xmlns:w16sdtdh="http://schemas.microsoft.com/office/word/2020/wordml/sdtdatahash" xmlns:w16se="http://schemas.microsoft.com/office/word/2015/wordml/symex" xmlns:wpg="http://schemas.microsoft.com/office/word/2010/wordprocessingGroup" xmlns:wpi="http://schemas.microsoft.com/office/word/2010/wordprocessingInk" xmlns:wne="http://schemas.microsoft.com/office/word/2006/wordml" xmlns:wps="http://schemas.microsoft.com/office/word/2010/wordprocessingShape" mc:Ignorable="w14 w15 w16se w16cid w16 w16cex w16sdtdh wp14">
+<w:document xmlns:wpc="http://schemas.microsoft.com/office/word/2010/wordprocessingCanvas" xmlns:cx="http://schemas.microsoft.com/office/drawing/2014/chartex" xmlns:cx1="http://schemas.microsoft.com/office/drawing/2015/9/8/chartex" xmlns:cx2="http://schemas.microsoft.com/office/drawing/2015/10/21/chartex" xmlns:cx3="http://schemas.microsoft.com/office/drawing/2016/5/9/chartex" xmlns:cx4="http://schemas.microsoft.com/office/drawing/2016/5/10/chartex" xmlns:cx5="http://schemas.microsoft.com/office/drawing/2016/5/11/chartex" xmlns:cx6="http://schemas.microsoft.com/office/drawing/2016/5/12/chartex" xmlns:cx7="http://schemas.microsoft.com/office/drawing/2016/5/13/chartex" xmlns:cx8="http://schemas.microsoft.com/office/drawing/2016/5/14/chartex" xmlns:mc="http://schemas.openxmlformats.org/markup-compatibility/2006" xmlns:aink="http://schemas.microsoft.com/office/drawing/2016/ink" xmlns:am3d="http://schemas.microsoft.com/office/drawing/2017/model3d" xmlns:o="urn:schemas-microsoft-com:office:office" xmlns:oel="http://schemas.microsoft.com/office/2019/extlst" xmlns:r="http://schemas.openxmlformats.org/officeDocument/2006/relationships" xmlns:m="http://schemas.openxmlformats.org/officeDocument/2006/math" xmlns:v="urn:schemas-microsoft-com:vml" xmlns:wp14="http://schemas.microsoft.com/office/word/2010/wordprocessingDrawing" xmlns:wp="http://schemas.openxmlformats.org/drawingml/2006/wordprocessingDrawing" xmlns:w10="urn:schemas-microsoft-com:office:word" xmlns:w="http://schemas.openxmlformats.org/wordprocessingml/2006/main" xmlns:w14="http://schemas.microsoft.com/office/word/2010/wordml" xmlns:w15="http://schemas.microsoft.com/office/word/2012/wordml" xmlns:w16cex="http://schemas.microsoft.com/office/word/2018/wordml/cex" xmlns:w16cid="http://schemas.microsoft.com/office/word/2016/wordml/cid" xmlns:w16="http://schemas.microsoft.com/office/word/2018/wordml" xmlns:w16du="http://schemas.microsoft.com/office/word/2023/wordml/word16du" xmlns:w16sdtdh="http://schemas.microsoft.com/office/word/2020/wordml/sdtdatahash" xmlns:w16se="http://schemas.microsoft.com/office/word/2015/wordml/symex" xmlns:wpg="http://schemas.microsoft.com/office/word/2010/wordprocessingGroup" xmlns:wpi="http://schemas.microsoft.com/office/word/2010/wordprocessingInk" xmlns:wne="http://schemas.microsoft.com/office/word/2006/wordml" xmlns:wps="http://schemas.microsoft.com/office/word/2010/wordprocessingShape" mc:Ignorable="w14 w15 w16se w16cid w16 w16cex w16sdtdh w16du wp14">
   <w:body>
     <w:p>
       <w:pPr>
@@ -268,209 +268,11 @@
           </w:tcPr>
           <w:p>
             <w:pPr>
-              <w:ind w:left="-105"/>
-              <w:rPr>
-                <w:rFonts w:ascii="Times New Roman" w:eastAsia="Times New Roman" w:hAnsi="Times New Roman" w:cs="Times New Roman"/>
-                <w:sz w:val="24"/>
-                <w:szCs w:val="24"/>
-              </w:rPr>
-            </w:pPr>
-            <w:r>
-              <w:rPr>
-                <w:rFonts w:ascii="Times New Roman" w:eastAsia="Times New Roman" w:hAnsi="Times New Roman" w:cs="Times New Roman"/>
-                <w:sz w:val="24"/>
-                <w:szCs w:val="24"/>
-              </w:rPr>
-              <w:t xml:space="preserve"> №</w:t>
-            </w:r>
-            <w:r>
-              <w:rPr>
-                <w:rFonts w:ascii="Times New Roman" w:eastAsia="Times New Roman" w:hAnsi="Times New Roman" w:cs="Times New Roman"/>
-                <w:sz w:val="24"/>
-                <w:szCs w:val="24"/>
-              </w:rPr>
-              <w:t>{</w:t>
-            </w:r>
-            <w:r>
               <w:rPr>
                 <w:rFonts w:ascii="Times New Roman" w:eastAsia="Times New Roman" w:hAnsi="Times New Roman" w:cs="Times New Roman"/>
                 <w:sz w:val="24"/>
                 <w:szCs w:val="24"/>
                 <w:lang w:val="en-US"/>
-              </w:rPr>
-              <w:t>number</w:t>
-            </w:r>
-            <w:r>
-              <w:rPr>
-                <w:rFonts w:ascii="Times New Roman" w:eastAsia="Times New Roman" w:hAnsi="Times New Roman" w:cs="Times New Roman"/>
-                <w:sz w:val="24"/>
-                <w:szCs w:val="24"/>
-              </w:rPr>
-              <w:t>}</w:t>
-            </w:r>
-            <w:r>
-              <w:rPr>
-                <w:rFonts w:ascii="Times New Roman" w:eastAsia="Times New Roman" w:hAnsi="Times New Roman" w:cs="Times New Roman"/>
-                <w:sz w:val="24"/>
-                <w:szCs w:val="24"/>
-                <w:lang w:val="en-US"/>
-              </w:rPr>
-              <w:t>/{year}</w:t>
-            </w:r>
-            <w:r>
-              <w:rPr>
-                <w:rFonts w:ascii="Times New Roman" w:eastAsia="Times New Roman" w:hAnsi="Times New Roman" w:cs="Times New Roman"/>
-                <w:sz w:val="24"/>
-                <w:szCs w:val="24"/>
-              </w:rPr>
-              <w:t xml:space="preserve"> від </w:t>
-            </w:r>
-            <w:r>
-              <w:rPr>
-                <w:rFonts w:ascii="Times New Roman" w:eastAsia="Times New Roman" w:hAnsi="Times New Roman" w:cs="Times New Roman"/>
-                <w:sz w:val="24"/>
-                <w:szCs w:val="24"/>
-              </w:rPr>
-              <w:t>{</w:t>
-            </w:r>
-            <w:r>
-              <w:rPr>
-                <w:rFonts w:ascii="Times New Roman" w:eastAsia="Times New Roman" w:hAnsi="Times New Roman" w:cs="Times New Roman"/>
-                <w:sz w:val="24"/>
-                <w:szCs w:val="24"/>
-                <w:lang w:val="en-US"/>
-              </w:rPr>
-              <w:t>day</w:t>
-            </w:r>
-            <w:r>
-              <w:rPr>
-                <w:rFonts w:ascii="Times New Roman" w:eastAsia="Times New Roman" w:hAnsi="Times New Roman" w:cs="Times New Roman"/>
-                <w:sz w:val="24"/>
-                <w:szCs w:val="24"/>
-              </w:rPr>
-              <w:t>}</w:t>
-            </w:r>
-            <w:r>
-              <w:rPr>
-                <w:rFonts w:ascii="Times New Roman" w:eastAsia="Times New Roman" w:hAnsi="Times New Roman" w:cs="Times New Roman"/>
-                <w:sz w:val="24"/>
-                <w:szCs w:val="24"/>
-              </w:rPr>
-              <w:t xml:space="preserve"> </w:t>
-            </w:r>
-            <w:r>
-              <w:rPr>
-                <w:rFonts w:ascii="Times New Roman" w:eastAsia="Times New Roman" w:hAnsi="Times New Roman" w:cs="Times New Roman"/>
-                <w:sz w:val="24"/>
-                <w:szCs w:val="24"/>
-              </w:rPr>
-              <w:t>{</w:t>
-            </w:r>
-            <w:r>
-              <w:rPr>
-                <w:rFonts w:ascii="Times New Roman" w:eastAsia="Times New Roman" w:hAnsi="Times New Roman" w:cs="Times New Roman"/>
-                <w:sz w:val="24"/>
-                <w:szCs w:val="24"/>
-                <w:lang w:val="en-US"/>
-              </w:rPr>
-              <w:t>month</w:t>
-            </w:r>
-            <w:r>
-              <w:rPr>
-                <w:rFonts w:ascii="Times New Roman" w:eastAsia="Times New Roman" w:hAnsi="Times New Roman" w:cs="Times New Roman"/>
-                <w:sz w:val="24"/>
-                <w:szCs w:val="24"/>
-              </w:rPr>
-              <w:t>}</w:t>
-            </w:r>
-            <w:r>
-              <w:rPr>
-                <w:rFonts w:ascii="Times New Roman" w:eastAsia="Times New Roman" w:hAnsi="Times New Roman" w:cs="Times New Roman"/>
-                <w:sz w:val="24"/>
-                <w:szCs w:val="24"/>
-              </w:rPr>
-              <w:t xml:space="preserve"> </w:t>
-            </w:r>
-            <w:r>
-              <w:rPr>
-                <w:rFonts w:ascii="Times New Roman" w:eastAsia="Times New Roman" w:hAnsi="Times New Roman" w:cs="Times New Roman"/>
-                <w:sz w:val="24"/>
-                <w:szCs w:val="24"/>
-              </w:rPr>
-              <w:t>{</w:t>
-            </w:r>
-            <w:r>
-              <w:rPr>
-                <w:rFonts w:ascii="Times New Roman" w:eastAsia="Times New Roman" w:hAnsi="Times New Roman" w:cs="Times New Roman"/>
-                <w:sz w:val="24"/>
-                <w:szCs w:val="24"/>
-                <w:lang w:val="en-US"/>
-              </w:rPr>
-              <w:t>year</w:t>
-            </w:r>
-            <w:r>
-              <w:rPr>
-                <w:rFonts w:ascii="Times New Roman" w:eastAsia="Times New Roman" w:hAnsi="Times New Roman" w:cs="Times New Roman"/>
-                <w:sz w:val="24"/>
-                <w:szCs w:val="24"/>
-              </w:rPr>
-              <w:t>}</w:t>
-            </w:r>
-          </w:p>
-        </w:tc>
-        <w:tc>
-          <w:tcPr>
-            <w:tcW w:w="1704" w:type="dxa"/>
-          </w:tcPr>
-          <w:p>
-            <w:pPr>
-              <w:widowControl w:val="0"/>
-              <w:pBdr>
-                <w:top w:val="nil"/>
-                <w:left w:val="nil"/>
-                <w:bottom w:val="nil"/>
-                <w:right w:val="nil"/>
-                <w:between w:val="nil"/>
-              </w:pBdr>
-              <w:spacing w:line="276" w:lineRule="auto"/>
-              <w:rPr>
-                <w:rFonts w:ascii="Times New Roman" w:eastAsia="Times New Roman" w:hAnsi="Times New Roman" w:cs="Times New Roman"/>
-                <w:sz w:val="24"/>
-                <w:szCs w:val="24"/>
-              </w:rPr>
-            </w:pPr>
-          </w:p>
-        </w:tc>
-        <w:tc>
-          <w:tcPr>
-            <w:tcW w:w="3682" w:type="dxa"/>
-          </w:tcPr>
-          <w:p>
-            <w:pPr>
-              <w:rPr>
-                <w:rFonts w:ascii="Times New Roman" w:eastAsia="Times New Roman" w:hAnsi="Times New Roman" w:cs="Times New Roman"/>
-                <w:sz w:val="24"/>
-                <w:szCs w:val="24"/>
-              </w:rPr>
-            </w:pPr>
-          </w:p>
-        </w:tc>
-      </w:tr>
-      <w:tr>
-        <w:trPr>
-          <w:trHeight w:val="240"/>
-        </w:trPr>
-        <w:tc>
-          <w:tcPr>
-            <w:tcW w:w="4253" w:type="dxa"/>
-          </w:tcPr>
-          <w:p>
-            <w:pPr>
-              <w:ind w:left="-105"/>
-              <w:rPr>
-                <w:rFonts w:ascii="Times New Roman" w:eastAsia="Times New Roman" w:hAnsi="Times New Roman" w:cs="Times New Roman"/>
-                <w:sz w:val="24"/>
-                <w:szCs w:val="24"/>
               </w:rPr>
             </w:pPr>
           </w:p>
@@ -589,7 +391,7 @@
         </w:trPr>
         <w:tc>
           <w:tcPr>
-            <w:tcW w:w="3969" w:type="dxa"/>
+            <w:tcW w:w="4253" w:type="dxa"/>
           </w:tcPr>
           <w:p>
             <w:pPr>
@@ -690,7 +492,7 @@
 </file>
 
 <file path=word/endnotes.xml><?xml version="1.0" encoding="utf-8"?>
-<w:endnotes xmlns:wpc="http://schemas.microsoft.com/office/word/2010/wordprocessingCanvas" xmlns:cx="http://schemas.microsoft.com/office/drawing/2014/chartex" xmlns:cx1="http://schemas.microsoft.com/office/drawing/2015/9/8/chartex" xmlns:cx2="http://schemas.microsoft.com/office/drawing/2015/10/21/chartex" xmlns:cx3="http://schemas.microsoft.com/office/drawing/2016/5/9/chartex" xmlns:cx4="http://schemas.microsoft.com/office/drawing/2016/5/10/chartex" xmlns:cx5="http://schemas.microsoft.com/office/drawing/2016/5/11/chartex" xmlns:cx6="http://schemas.microsoft.com/office/drawing/2016/5/12/chartex" xmlns:cx7="http://schemas.microsoft.com/office/drawing/2016/5/13/chartex" xmlns:cx8="http://schemas.microsoft.com/office/drawing/2016/5/14/chartex" xmlns:mc="http://schemas.openxmlformats.org/markup-compatibility/2006" xmlns:aink="http://schemas.microsoft.com/office/drawing/2016/ink" xmlns:am3d="http://schemas.microsoft.com/office/drawing/2017/model3d" xmlns:o="urn:schemas-microsoft-com:office:office" xmlns:r="http://schemas.openxmlformats.org/officeDocument/2006/relationships" xmlns:m="http://schemas.openxmlformats.org/officeDocument/2006/math" xmlns:v="urn:schemas-microsoft-com:vml" xmlns:wp14="http://schemas.microsoft.com/office/word/2010/wordprocessingDrawing" xmlns:wp="http://schemas.openxmlformats.org/drawingml/2006/wordprocessingDrawing" xmlns:w10="urn:schemas-microsoft-com:office:word" xmlns:w="http://schemas.openxmlformats.org/wordprocessingml/2006/main" xmlns:w14="http://schemas.microsoft.com/office/word/2010/wordml" xmlns:w15="http://schemas.microsoft.com/office/word/2012/wordml" xmlns:w16cex="http://schemas.microsoft.com/office/word/2018/wordml/cex" xmlns:w16cid="http://schemas.microsoft.com/office/word/2016/wordml/cid" xmlns:w16="http://schemas.microsoft.com/office/word/2018/wordml" xmlns:w16sdtdh="http://schemas.microsoft.com/office/word/2020/wordml/sdtdatahash" xmlns:w16se="http://schemas.microsoft.com/office/word/2015/wordml/symex" xmlns:wpg="http://schemas.microsoft.com/office/word/2010/wordprocessingGroup" xmlns:wpi="http://schemas.microsoft.com/office/word/2010/wordprocessingInk" xmlns:wne="http://schemas.microsoft.com/office/word/2006/wordml" xmlns:wps="http://schemas.microsoft.com/office/word/2010/wordprocessingShape" mc:Ignorable="w14 w15 w16se w16cid w16 w16cex w16sdtdh wp14">
+<w:endnotes xmlns:wpc="http://schemas.microsoft.com/office/word/2010/wordprocessingCanvas" xmlns:cx="http://schemas.microsoft.com/office/drawing/2014/chartex" xmlns:cx1="http://schemas.microsoft.com/office/drawing/2015/9/8/chartex" xmlns:cx2="http://schemas.microsoft.com/office/drawing/2015/10/21/chartex" xmlns:cx3="http://schemas.microsoft.com/office/drawing/2016/5/9/chartex" xmlns:cx4="http://schemas.microsoft.com/office/drawing/2016/5/10/chartex" xmlns:cx5="http://schemas.microsoft.com/office/drawing/2016/5/11/chartex" xmlns:cx6="http://schemas.microsoft.com/office/drawing/2016/5/12/chartex" xmlns:cx7="http://schemas.microsoft.com/office/drawing/2016/5/13/chartex" xmlns:cx8="http://schemas.microsoft.com/office/drawing/2016/5/14/chartex" xmlns:mc="http://schemas.openxmlformats.org/markup-compatibility/2006" xmlns:aink="http://schemas.microsoft.com/office/drawing/2016/ink" xmlns:am3d="http://schemas.microsoft.com/office/drawing/2017/model3d" xmlns:o="urn:schemas-microsoft-com:office:office" xmlns:oel="http://schemas.microsoft.com/office/2019/extlst" xmlns:r="http://schemas.openxmlformats.org/officeDocument/2006/relationships" xmlns:m="http://schemas.openxmlformats.org/officeDocument/2006/math" xmlns:v="urn:schemas-microsoft-com:vml" xmlns:wp14="http://schemas.microsoft.com/office/word/2010/wordprocessingDrawing" xmlns:wp="http://schemas.openxmlformats.org/drawingml/2006/wordprocessingDrawing" xmlns:w10="urn:schemas-microsoft-com:office:word" xmlns:w="http://schemas.openxmlformats.org/wordprocessingml/2006/main" xmlns:w14="http://schemas.microsoft.com/office/word/2010/wordml" xmlns:w15="http://schemas.microsoft.com/office/word/2012/wordml" xmlns:w16cex="http://schemas.microsoft.com/office/word/2018/wordml/cex" xmlns:w16cid="http://schemas.microsoft.com/office/word/2016/wordml/cid" xmlns:w16="http://schemas.microsoft.com/office/word/2018/wordml" xmlns:w16du="http://schemas.microsoft.com/office/word/2023/wordml/word16du" xmlns:w16sdtdh="http://schemas.microsoft.com/office/word/2020/wordml/sdtdatahash" xmlns:w16se="http://schemas.microsoft.com/office/word/2015/wordml/symex" xmlns:wpg="http://schemas.microsoft.com/office/word/2010/wordprocessingGroup" xmlns:wpi="http://schemas.microsoft.com/office/word/2010/wordprocessingInk" xmlns:wne="http://schemas.microsoft.com/office/word/2006/wordml" xmlns:wps="http://schemas.microsoft.com/office/word/2010/wordprocessingShape" mc:Ignorable="w14 w15 w16se w16cid w16 w16cex w16sdtdh w16du wp14">
   <w:endnote w:type="separator" w:id="-1">
     <w:p>
       <w:pPr>
@@ -715,7 +517,7 @@
 </file>
 
 <file path=word/footer1.xml><?xml version="1.0" encoding="utf-8"?>
-<w:ftr xmlns:wpc="http://schemas.microsoft.com/office/word/2010/wordprocessingCanvas" xmlns:cx="http://schemas.microsoft.com/office/drawing/2014/chartex" xmlns:cx1="http://schemas.microsoft.com/office/drawing/2015/9/8/chartex" xmlns:cx2="http://schemas.microsoft.com/office/drawing/2015/10/21/chartex" xmlns:cx3="http://schemas.microsoft.com/office/drawing/2016/5/9/chartex" xmlns:cx4="http://schemas.microsoft.com/office/drawing/2016/5/10/chartex" xmlns:cx5="http://schemas.microsoft.com/office/drawing/2016/5/11/chartex" xmlns:cx6="http://schemas.microsoft.com/office/drawing/2016/5/12/chartex" xmlns:cx7="http://schemas.microsoft.com/office/drawing/2016/5/13/chartex" xmlns:cx8="http://schemas.microsoft.com/office/drawing/2016/5/14/chartex" xmlns:mc="http://schemas.openxmlformats.org/markup-compatibility/2006" xmlns:aink="http://schemas.microsoft.com/office/drawing/2016/ink" xmlns:am3d="http://schemas.microsoft.com/office/drawing/2017/model3d" xmlns:o="urn:schemas-microsoft-com:office:office" xmlns:r="http://schemas.openxmlformats.org/officeDocument/2006/relationships" xmlns:m="http://schemas.openxmlformats.org/officeDocument/2006/math" xmlns:v="urn:schemas-microsoft-com:vml" xmlns:wp14="http://schemas.microsoft.com/office/word/2010/wordprocessingDrawing" xmlns:wp="http://schemas.openxmlformats.org/drawingml/2006/wordprocessingDrawing" xmlns:w10="urn:schemas-microsoft-com:office:word" xmlns:w="http://schemas.openxmlformats.org/wordprocessingml/2006/main" xmlns:w14="http://schemas.microsoft.com/office/word/2010/wordml" xmlns:w15="http://schemas.microsoft.com/office/word/2012/wordml" xmlns:w16cex="http://schemas.microsoft.com/office/word/2018/wordml/cex" xmlns:w16cid="http://schemas.microsoft.com/office/word/2016/wordml/cid" xmlns:w16="http://schemas.microsoft.com/office/word/2018/wordml" xmlns:w16sdtdh="http://schemas.microsoft.com/office/word/2020/wordml/sdtdatahash" xmlns:w16se="http://schemas.microsoft.com/office/word/2015/wordml/symex" xmlns:wpg="http://schemas.microsoft.com/office/word/2010/wordprocessingGroup" xmlns:wpi="http://schemas.microsoft.com/office/word/2010/wordprocessingInk" xmlns:wne="http://schemas.microsoft.com/office/word/2006/wordml" xmlns:wps="http://schemas.microsoft.com/office/word/2010/wordprocessingShape" mc:Ignorable="w14 w15 w16se w16cid w16 w16cex w16sdtdh wp14">
+<w:ftr xmlns:wpc="http://schemas.microsoft.com/office/word/2010/wordprocessingCanvas" xmlns:cx="http://schemas.microsoft.com/office/drawing/2014/chartex" xmlns:cx1="http://schemas.microsoft.com/office/drawing/2015/9/8/chartex" xmlns:cx2="http://schemas.microsoft.com/office/drawing/2015/10/21/chartex" xmlns:cx3="http://schemas.microsoft.com/office/drawing/2016/5/9/chartex" xmlns:cx4="http://schemas.microsoft.com/office/drawing/2016/5/10/chartex" xmlns:cx5="http://schemas.microsoft.com/office/drawing/2016/5/11/chartex" xmlns:cx6="http://schemas.microsoft.com/office/drawing/2016/5/12/chartex" xmlns:cx7="http://schemas.microsoft.com/office/drawing/2016/5/13/chartex" xmlns:cx8="http://schemas.microsoft.com/office/drawing/2016/5/14/chartex" xmlns:mc="http://schemas.openxmlformats.org/markup-compatibility/2006" xmlns:aink="http://schemas.microsoft.com/office/drawing/2016/ink" xmlns:am3d="http://schemas.microsoft.com/office/drawing/2017/model3d" xmlns:o="urn:schemas-microsoft-com:office:office" xmlns:oel="http://schemas.microsoft.com/office/2019/extlst" xmlns:r="http://schemas.openxmlformats.org/officeDocument/2006/relationships" xmlns:m="http://schemas.openxmlformats.org/officeDocument/2006/math" xmlns:v="urn:schemas-microsoft-com:vml" xmlns:wp14="http://schemas.microsoft.com/office/word/2010/wordprocessingDrawing" xmlns:wp="http://schemas.openxmlformats.org/drawingml/2006/wordprocessingDrawing" xmlns:w10="urn:schemas-microsoft-com:office:word" xmlns:w="http://schemas.openxmlformats.org/wordprocessingml/2006/main" xmlns:w14="http://schemas.microsoft.com/office/word/2010/wordml" xmlns:w15="http://schemas.microsoft.com/office/word/2012/wordml" xmlns:w16cex="http://schemas.microsoft.com/office/word/2018/wordml/cex" xmlns:w16cid="http://schemas.microsoft.com/office/word/2016/wordml/cid" xmlns:w16="http://schemas.microsoft.com/office/word/2018/wordml" xmlns:w16du="http://schemas.microsoft.com/office/word/2023/wordml/word16du" xmlns:w16sdtdh="http://schemas.microsoft.com/office/word/2020/wordml/sdtdatahash" xmlns:w16se="http://schemas.microsoft.com/office/word/2015/wordml/symex" xmlns:wpg="http://schemas.microsoft.com/office/word/2010/wordprocessingGroup" xmlns:wpi="http://schemas.microsoft.com/office/word/2010/wordprocessingInk" xmlns:wne="http://schemas.microsoft.com/office/word/2006/wordml" xmlns:wps="http://schemas.microsoft.com/office/word/2010/wordprocessingShape" mc:Ignorable="w14 w15 w16se w16cid w16 w16cex w16sdtdh w16du wp14">
   <w:p>
     <w:pPr>
       <w:jc w:val="right"/>
@@ -737,7 +539,7 @@
 </file>
 
 <file path=word/footer2.xml><?xml version="1.0" encoding="utf-8"?>
-<w:ftr xmlns:wpc="http://schemas.microsoft.com/office/word/2010/wordprocessingCanvas" xmlns:cx="http://schemas.microsoft.com/office/drawing/2014/chartex" xmlns:cx1="http://schemas.microsoft.com/office/drawing/2015/9/8/chartex" xmlns:cx2="http://schemas.microsoft.com/office/drawing/2015/10/21/chartex" xmlns:cx3="http://schemas.microsoft.com/office/drawing/2016/5/9/chartex" xmlns:cx4="http://schemas.microsoft.com/office/drawing/2016/5/10/chartex" xmlns:cx5="http://schemas.microsoft.com/office/drawing/2016/5/11/chartex" xmlns:cx6="http://schemas.microsoft.com/office/drawing/2016/5/12/chartex" xmlns:cx7="http://schemas.microsoft.com/office/drawing/2016/5/13/chartex" xmlns:cx8="http://schemas.microsoft.com/office/drawing/2016/5/14/chartex" xmlns:mc="http://schemas.openxmlformats.org/markup-compatibility/2006" xmlns:aink="http://schemas.microsoft.com/office/drawing/2016/ink" xmlns:am3d="http://schemas.microsoft.com/office/drawing/2017/model3d" xmlns:o="urn:schemas-microsoft-com:office:office" xmlns:r="http://schemas.openxmlformats.org/officeDocument/2006/relationships" xmlns:m="http://schemas.openxmlformats.org/officeDocument/2006/math" xmlns:v="urn:schemas-microsoft-com:vml" xmlns:wp14="http://schemas.microsoft.com/office/word/2010/wordprocessingDrawing" xmlns:wp="http://schemas.openxmlformats.org/drawingml/2006/wordprocessingDrawing" xmlns:w10="urn:schemas-microsoft-com:office:word" xmlns:w="http://schemas.openxmlformats.org/wordprocessingml/2006/main" xmlns:w14="http://schemas.microsoft.com/office/word/2010/wordml" xmlns:w15="http://schemas.microsoft.com/office/word/2012/wordml" xmlns:w16cex="http://schemas.microsoft.com/office/word/2018/wordml/cex" xmlns:w16cid="http://schemas.microsoft.com/office/word/2016/wordml/cid" xmlns:w16="http://schemas.microsoft.com/office/word/2018/wordml" xmlns:w16sdtdh="http://schemas.microsoft.com/office/word/2020/wordml/sdtdatahash" xmlns:w16se="http://schemas.microsoft.com/office/word/2015/wordml/symex" xmlns:wpg="http://schemas.microsoft.com/office/word/2010/wordprocessingGroup" xmlns:wpi="http://schemas.microsoft.com/office/word/2010/wordprocessingInk" xmlns:wne="http://schemas.microsoft.com/office/word/2006/wordml" xmlns:wps="http://schemas.microsoft.com/office/word/2010/wordprocessingShape" mc:Ignorable="w14 w15 w16se w16cid w16 w16cex w16sdtdh wp14">
+<w:ftr xmlns:wpc="http://schemas.microsoft.com/office/word/2010/wordprocessingCanvas" xmlns:cx="http://schemas.microsoft.com/office/drawing/2014/chartex" xmlns:cx1="http://schemas.microsoft.com/office/drawing/2015/9/8/chartex" xmlns:cx2="http://schemas.microsoft.com/office/drawing/2015/10/21/chartex" xmlns:cx3="http://schemas.microsoft.com/office/drawing/2016/5/9/chartex" xmlns:cx4="http://schemas.microsoft.com/office/drawing/2016/5/10/chartex" xmlns:cx5="http://schemas.microsoft.com/office/drawing/2016/5/11/chartex" xmlns:cx6="http://schemas.microsoft.com/office/drawing/2016/5/12/chartex" xmlns:cx7="http://schemas.microsoft.com/office/drawing/2016/5/13/chartex" xmlns:cx8="http://schemas.microsoft.com/office/drawing/2016/5/14/chartex" xmlns:mc="http://schemas.openxmlformats.org/markup-compatibility/2006" xmlns:aink="http://schemas.microsoft.com/office/drawing/2016/ink" xmlns:am3d="http://schemas.microsoft.com/office/drawing/2017/model3d" xmlns:o="urn:schemas-microsoft-com:office:office" xmlns:oel="http://schemas.microsoft.com/office/2019/extlst" xmlns:r="http://schemas.openxmlformats.org/officeDocument/2006/relationships" xmlns:m="http://schemas.openxmlformats.org/officeDocument/2006/math" xmlns:v="urn:schemas-microsoft-com:vml" xmlns:wp14="http://schemas.microsoft.com/office/word/2010/wordprocessingDrawing" xmlns:wp="http://schemas.openxmlformats.org/drawingml/2006/wordprocessingDrawing" xmlns:w10="urn:schemas-microsoft-com:office:word" xmlns:w="http://schemas.openxmlformats.org/wordprocessingml/2006/main" xmlns:w14="http://schemas.microsoft.com/office/word/2010/wordml" xmlns:w15="http://schemas.microsoft.com/office/word/2012/wordml" xmlns:w16cex="http://schemas.microsoft.com/office/word/2018/wordml/cex" xmlns:w16cid="http://schemas.microsoft.com/office/word/2016/wordml/cid" xmlns:w16="http://schemas.microsoft.com/office/word/2018/wordml" xmlns:w16du="http://schemas.microsoft.com/office/word/2023/wordml/word16du" xmlns:w16sdtdh="http://schemas.microsoft.com/office/word/2020/wordml/sdtdatahash" xmlns:w16se="http://schemas.microsoft.com/office/word/2015/wordml/symex" xmlns:wpg="http://schemas.microsoft.com/office/word/2010/wordprocessingGroup" xmlns:wpi="http://schemas.microsoft.com/office/word/2010/wordprocessingInk" xmlns:wne="http://schemas.microsoft.com/office/word/2006/wordml" xmlns:wps="http://schemas.microsoft.com/office/word/2010/wordprocessingShape" mc:Ignorable="w14 w15 w16se w16cid w16 w16cex w16sdtdh w16du wp14">
   <w:p>
     <w:pPr>
       <w:spacing w:line="360" w:lineRule="auto"/>
@@ -853,7 +655,7 @@
 </file>
 
 <file path=word/footnotes.xml><?xml version="1.0" encoding="utf-8"?>
-<w:footnotes xmlns:wpc="http://schemas.microsoft.com/office/word/2010/wordprocessingCanvas" xmlns:cx="http://schemas.microsoft.com/office/drawing/2014/chartex" xmlns:cx1="http://schemas.microsoft.com/office/drawing/2015/9/8/chartex" xmlns:cx2="http://schemas.microsoft.com/office/drawing/2015/10/21/chartex" xmlns:cx3="http://schemas.microsoft.com/office/drawing/2016/5/9/chartex" xmlns:cx4="http://schemas.microsoft.com/office/drawing/2016/5/10/chartex" xmlns:cx5="http://schemas.microsoft.com/office/drawing/2016/5/11/chartex" xmlns:cx6="http://schemas.microsoft.com/office/drawing/2016/5/12/chartex" xmlns:cx7="http://schemas.microsoft.com/office/drawing/2016/5/13/chartex" xmlns:cx8="http://schemas.microsoft.com/office/drawing/2016/5/14/chartex" xmlns:mc="http://schemas.openxmlformats.org/markup-compatibility/2006" xmlns:aink="http://schemas.microsoft.com/office/drawing/2016/ink" xmlns:am3d="http://schemas.microsoft.com/office/drawing/2017/model3d" xmlns:o="urn:schemas-microsoft-com:office:office" xmlns:r="http://schemas.openxmlformats.org/officeDocument/2006/relationships" xmlns:m="http://schemas.openxmlformats.org/officeDocument/2006/math" xmlns:v="urn:schemas-microsoft-com:vml" xmlns:wp14="http://schemas.microsoft.com/office/word/2010/wordprocessingDrawing" xmlns:wp="http://schemas.openxmlformats.org/drawingml/2006/wordprocessingDrawing" xmlns:w10="urn:schemas-microsoft-com:office:word" xmlns:w="http://schemas.openxmlformats.org/wordprocessingml/2006/main" xmlns:w14="http://schemas.microsoft.com/office/word/2010/wordml" xmlns:w15="http://schemas.microsoft.com/office/word/2012/wordml" xmlns:w16cex="http://schemas.microsoft.com/office/word/2018/wordml/cex" xmlns:w16cid="http://schemas.microsoft.com/office/word/2016/wordml/cid" xmlns:w16="http://schemas.microsoft.com/office/word/2018/wordml" xmlns:w16sdtdh="http://schemas.microsoft.com/office/word/2020/wordml/sdtdatahash" xmlns:w16se="http://schemas.microsoft.com/office/word/2015/wordml/symex" xmlns:wpg="http://schemas.microsoft.com/office/word/2010/wordprocessingGroup" xmlns:wpi="http://schemas.microsoft.com/office/word/2010/wordprocessingInk" xmlns:wne="http://schemas.microsoft.com/office/word/2006/wordml" xmlns:wps="http://schemas.microsoft.com/office/word/2010/wordprocessingShape" mc:Ignorable="w14 w15 w16se w16cid w16 w16cex w16sdtdh wp14">
+<w:footnotes xmlns:wpc="http://schemas.microsoft.com/office/word/2010/wordprocessingCanvas" xmlns:cx="http://schemas.microsoft.com/office/drawing/2014/chartex" xmlns:cx1="http://schemas.microsoft.com/office/drawing/2015/9/8/chartex" xmlns:cx2="http://schemas.microsoft.com/office/drawing/2015/10/21/chartex" xmlns:cx3="http://schemas.microsoft.com/office/drawing/2016/5/9/chartex" xmlns:cx4="http://schemas.microsoft.com/office/drawing/2016/5/10/chartex" xmlns:cx5="http://schemas.microsoft.com/office/drawing/2016/5/11/chartex" xmlns:cx6="http://schemas.microsoft.com/office/drawing/2016/5/12/chartex" xmlns:cx7="http://schemas.microsoft.com/office/drawing/2016/5/13/chartex" xmlns:cx8="http://schemas.microsoft.com/office/drawing/2016/5/14/chartex" xmlns:mc="http://schemas.openxmlformats.org/markup-compatibility/2006" xmlns:aink="http://schemas.microsoft.com/office/drawing/2016/ink" xmlns:am3d="http://schemas.microsoft.com/office/drawing/2017/model3d" xmlns:o="urn:schemas-microsoft-com:office:office" xmlns:oel="http://schemas.microsoft.com/office/2019/extlst" xmlns:r="http://schemas.openxmlformats.org/officeDocument/2006/relationships" xmlns:m="http://schemas.openxmlformats.org/officeDocument/2006/math" xmlns:v="urn:schemas-microsoft-com:vml" xmlns:wp14="http://schemas.microsoft.com/office/word/2010/wordprocessingDrawing" xmlns:wp="http://schemas.openxmlformats.org/drawingml/2006/wordprocessingDrawing" xmlns:w10="urn:schemas-microsoft-com:office:word" xmlns:w="http://schemas.openxmlformats.org/wordprocessingml/2006/main" xmlns:w14="http://schemas.microsoft.com/office/word/2010/wordml" xmlns:w15="http://schemas.microsoft.com/office/word/2012/wordml" xmlns:w16cex="http://schemas.microsoft.com/office/word/2018/wordml/cex" xmlns:w16cid="http://schemas.microsoft.com/office/word/2016/wordml/cid" xmlns:w16="http://schemas.microsoft.com/office/word/2018/wordml" xmlns:w16du="http://schemas.microsoft.com/office/word/2023/wordml/word16du" xmlns:w16sdtdh="http://schemas.microsoft.com/office/word/2020/wordml/sdtdatahash" xmlns:w16se="http://schemas.microsoft.com/office/word/2015/wordml/symex" xmlns:wpg="http://schemas.microsoft.com/office/word/2010/wordprocessingGroup" xmlns:wpi="http://schemas.microsoft.com/office/word/2010/wordprocessingInk" xmlns:wne="http://schemas.microsoft.com/office/word/2006/wordml" xmlns:wps="http://schemas.microsoft.com/office/word/2010/wordprocessingShape" mc:Ignorable="w14 w15 w16se w16cid w16 w16cex w16sdtdh w16du wp14">
   <w:footnote w:type="separator" w:id="-1">
     <w:p>
       <w:pPr>
@@ -878,19 +680,19 @@
 </file>
 
 <file path=word/header1.xml><?xml version="1.0" encoding="utf-8"?>
-<w:hdr xmlns:wpc="http://schemas.microsoft.com/office/word/2010/wordprocessingCanvas" xmlns:cx="http://schemas.microsoft.com/office/drawing/2014/chartex" xmlns:cx1="http://schemas.microsoft.com/office/drawing/2015/9/8/chartex" xmlns:cx2="http://schemas.microsoft.com/office/drawing/2015/10/21/chartex" xmlns:cx3="http://schemas.microsoft.com/office/drawing/2016/5/9/chartex" xmlns:cx4="http://schemas.microsoft.com/office/drawing/2016/5/10/chartex" xmlns:cx5="http://schemas.microsoft.com/office/drawing/2016/5/11/chartex" xmlns:cx6="http://schemas.microsoft.com/office/drawing/2016/5/12/chartex" xmlns:cx7="http://schemas.microsoft.com/office/drawing/2016/5/13/chartex" xmlns:cx8="http://schemas.microsoft.com/office/drawing/2016/5/14/chartex" xmlns:mc="http://schemas.openxmlformats.org/markup-compatibility/2006" xmlns:aink="http://schemas.microsoft.com/office/drawing/2016/ink" xmlns:am3d="http://schemas.microsoft.com/office/drawing/2017/model3d" xmlns:o="urn:schemas-microsoft-com:office:office" xmlns:r="http://schemas.openxmlformats.org/officeDocument/2006/relationships" xmlns:m="http://schemas.openxmlformats.org/officeDocument/2006/math" xmlns:v="urn:schemas-microsoft-com:vml" xmlns:wp14="http://schemas.microsoft.com/office/word/2010/wordprocessingDrawing" xmlns:wp="http://schemas.openxmlformats.org/drawingml/2006/wordprocessingDrawing" xmlns:w10="urn:schemas-microsoft-com:office:word" xmlns:w="http://schemas.openxmlformats.org/wordprocessingml/2006/main" xmlns:w14="http://schemas.microsoft.com/office/word/2010/wordml" xmlns:w15="http://schemas.microsoft.com/office/word/2012/wordml" xmlns:w16cex="http://schemas.microsoft.com/office/word/2018/wordml/cex" xmlns:w16cid="http://schemas.microsoft.com/office/word/2016/wordml/cid" xmlns:w16="http://schemas.microsoft.com/office/word/2018/wordml" xmlns:w16sdtdh="http://schemas.microsoft.com/office/word/2020/wordml/sdtdatahash" xmlns:w16se="http://schemas.microsoft.com/office/word/2015/wordml/symex" xmlns:wpg="http://schemas.microsoft.com/office/word/2010/wordprocessingGroup" xmlns:wpi="http://schemas.microsoft.com/office/word/2010/wordprocessingInk" xmlns:wne="http://schemas.microsoft.com/office/word/2006/wordml" xmlns:wps="http://schemas.microsoft.com/office/word/2010/wordprocessingShape" mc:Ignorable="w14 w15 w16se w16cid w16 w16cex w16sdtdh wp14">
+<w:hdr xmlns:wpc="http://schemas.microsoft.com/office/word/2010/wordprocessingCanvas" xmlns:cx="http://schemas.microsoft.com/office/drawing/2014/chartex" xmlns:cx1="http://schemas.microsoft.com/office/drawing/2015/9/8/chartex" xmlns:cx2="http://schemas.microsoft.com/office/drawing/2015/10/21/chartex" xmlns:cx3="http://schemas.microsoft.com/office/drawing/2016/5/9/chartex" xmlns:cx4="http://schemas.microsoft.com/office/drawing/2016/5/10/chartex" xmlns:cx5="http://schemas.microsoft.com/office/drawing/2016/5/11/chartex" xmlns:cx6="http://schemas.microsoft.com/office/drawing/2016/5/12/chartex" xmlns:cx7="http://schemas.microsoft.com/office/drawing/2016/5/13/chartex" xmlns:cx8="http://schemas.microsoft.com/office/drawing/2016/5/14/chartex" xmlns:mc="http://schemas.openxmlformats.org/markup-compatibility/2006" xmlns:aink="http://schemas.microsoft.com/office/drawing/2016/ink" xmlns:am3d="http://schemas.microsoft.com/office/drawing/2017/model3d" xmlns:o="urn:schemas-microsoft-com:office:office" xmlns:oel="http://schemas.microsoft.com/office/2019/extlst" xmlns:r="http://schemas.openxmlformats.org/officeDocument/2006/relationships" xmlns:m="http://schemas.openxmlformats.org/officeDocument/2006/math" xmlns:v="urn:schemas-microsoft-com:vml" xmlns:wp14="http://schemas.microsoft.com/office/word/2010/wordprocessingDrawing" xmlns:wp="http://schemas.openxmlformats.org/drawingml/2006/wordprocessingDrawing" xmlns:w10="urn:schemas-microsoft-com:office:word" xmlns:w="http://schemas.openxmlformats.org/wordprocessingml/2006/main" xmlns:w14="http://schemas.microsoft.com/office/word/2010/wordml" xmlns:w15="http://schemas.microsoft.com/office/word/2012/wordml" xmlns:w16cex="http://schemas.microsoft.com/office/word/2018/wordml/cex" xmlns:w16cid="http://schemas.microsoft.com/office/word/2016/wordml/cid" xmlns:w16="http://schemas.microsoft.com/office/word/2018/wordml" xmlns:w16du="http://schemas.microsoft.com/office/word/2023/wordml/word16du" xmlns:w16sdtdh="http://schemas.microsoft.com/office/word/2020/wordml/sdtdatahash" xmlns:w16se="http://schemas.microsoft.com/office/word/2015/wordml/symex" xmlns:wpg="http://schemas.microsoft.com/office/word/2010/wordprocessingGroup" xmlns:wpi="http://schemas.microsoft.com/office/word/2010/wordprocessingInk" xmlns:wne="http://schemas.microsoft.com/office/word/2006/wordml" xmlns:wps="http://schemas.microsoft.com/office/word/2010/wordprocessingShape" mc:Ignorable="w14 w15 w16se w16cid w16 w16cex w16sdtdh w16du wp14">
   <w:p/>
 </w:hdr>
 </file>
 
 <file path=word/header2.xml><?xml version="1.0" encoding="utf-8"?>
-<w:hdr xmlns:wpc="http://schemas.microsoft.com/office/word/2010/wordprocessingCanvas" xmlns:cx="http://schemas.microsoft.com/office/drawing/2014/chartex" xmlns:cx1="http://schemas.microsoft.com/office/drawing/2015/9/8/chartex" xmlns:cx2="http://schemas.microsoft.com/office/drawing/2015/10/21/chartex" xmlns:cx3="http://schemas.microsoft.com/office/drawing/2016/5/9/chartex" xmlns:cx4="http://schemas.microsoft.com/office/drawing/2016/5/10/chartex" xmlns:cx5="http://schemas.microsoft.com/office/drawing/2016/5/11/chartex" xmlns:cx6="http://schemas.microsoft.com/office/drawing/2016/5/12/chartex" xmlns:cx7="http://schemas.microsoft.com/office/drawing/2016/5/13/chartex" xmlns:cx8="http://schemas.microsoft.com/office/drawing/2016/5/14/chartex" xmlns:mc="http://schemas.openxmlformats.org/markup-compatibility/2006" xmlns:aink="http://schemas.microsoft.com/office/drawing/2016/ink" xmlns:am3d="http://schemas.microsoft.com/office/drawing/2017/model3d" xmlns:o="urn:schemas-microsoft-com:office:office" xmlns:r="http://schemas.openxmlformats.org/officeDocument/2006/relationships" xmlns:m="http://schemas.openxmlformats.org/officeDocument/2006/math" xmlns:v="urn:schemas-microsoft-com:vml" xmlns:wp14="http://schemas.microsoft.com/office/word/2010/wordprocessingDrawing" xmlns:wp="http://schemas.openxmlformats.org/drawingml/2006/wordprocessingDrawing" xmlns:w10="urn:schemas-microsoft-com:office:word" xmlns:w="http://schemas.openxmlformats.org/wordprocessingml/2006/main" xmlns:w14="http://schemas.microsoft.com/office/word/2010/wordml" xmlns:w15="http://schemas.microsoft.com/office/word/2012/wordml" xmlns:w16cex="http://schemas.microsoft.com/office/word/2018/wordml/cex" xmlns:w16cid="http://schemas.microsoft.com/office/word/2016/wordml/cid" xmlns:w16="http://schemas.microsoft.com/office/word/2018/wordml" xmlns:w16sdtdh="http://schemas.microsoft.com/office/word/2020/wordml/sdtdatahash" xmlns:w16se="http://schemas.microsoft.com/office/word/2015/wordml/symex" xmlns:wpg="http://schemas.microsoft.com/office/word/2010/wordprocessingGroup" xmlns:wpi="http://schemas.microsoft.com/office/word/2010/wordprocessingInk" xmlns:wne="http://schemas.microsoft.com/office/word/2006/wordml" xmlns:wps="http://schemas.microsoft.com/office/word/2010/wordprocessingShape" mc:Ignorable="w14 w15 w16se w16cid w16 w16cex w16sdtdh wp14">
+<w:hdr xmlns:wpc="http://schemas.microsoft.com/office/word/2010/wordprocessingCanvas" xmlns:cx="http://schemas.microsoft.com/office/drawing/2014/chartex" xmlns:cx1="http://schemas.microsoft.com/office/drawing/2015/9/8/chartex" xmlns:cx2="http://schemas.microsoft.com/office/drawing/2015/10/21/chartex" xmlns:cx3="http://schemas.microsoft.com/office/drawing/2016/5/9/chartex" xmlns:cx4="http://schemas.microsoft.com/office/drawing/2016/5/10/chartex" xmlns:cx5="http://schemas.microsoft.com/office/drawing/2016/5/11/chartex" xmlns:cx6="http://schemas.microsoft.com/office/drawing/2016/5/12/chartex" xmlns:cx7="http://schemas.microsoft.com/office/drawing/2016/5/13/chartex" xmlns:cx8="http://schemas.microsoft.com/office/drawing/2016/5/14/chartex" xmlns:mc="http://schemas.openxmlformats.org/markup-compatibility/2006" xmlns:aink="http://schemas.microsoft.com/office/drawing/2016/ink" xmlns:am3d="http://schemas.microsoft.com/office/drawing/2017/model3d" xmlns:o="urn:schemas-microsoft-com:office:office" xmlns:oel="http://schemas.microsoft.com/office/2019/extlst" xmlns:r="http://schemas.openxmlformats.org/officeDocument/2006/relationships" xmlns:m="http://schemas.openxmlformats.org/officeDocument/2006/math" xmlns:v="urn:schemas-microsoft-com:vml" xmlns:wp14="http://schemas.microsoft.com/office/word/2010/wordprocessingDrawing" xmlns:wp="http://schemas.openxmlformats.org/drawingml/2006/wordprocessingDrawing" xmlns:w10="urn:schemas-microsoft-com:office:word" xmlns:w="http://schemas.openxmlformats.org/wordprocessingml/2006/main" xmlns:w14="http://schemas.microsoft.com/office/word/2010/wordml" xmlns:w15="http://schemas.microsoft.com/office/word/2012/wordml" xmlns:w16cex="http://schemas.microsoft.com/office/word/2018/wordml/cex" xmlns:w16cid="http://schemas.microsoft.com/office/word/2016/wordml/cid" xmlns:w16="http://schemas.microsoft.com/office/word/2018/wordml" xmlns:w16du="http://schemas.microsoft.com/office/word/2023/wordml/word16du" xmlns:w16sdtdh="http://schemas.microsoft.com/office/word/2020/wordml/sdtdatahash" xmlns:w16se="http://schemas.microsoft.com/office/word/2015/wordml/symex" xmlns:wpg="http://schemas.microsoft.com/office/word/2010/wordprocessingGroup" xmlns:wpi="http://schemas.microsoft.com/office/word/2010/wordprocessingInk" xmlns:wne="http://schemas.microsoft.com/office/word/2006/wordml" xmlns:wps="http://schemas.microsoft.com/office/word/2010/wordprocessingShape" mc:Ignorable="w14 w15 w16se w16cid w16 w16cex w16sdtdh w16du wp14">
   <w:p/>
 </w:hdr>
 </file>
 
 <file path=word/styles.xml><?xml version="1.0" encoding="utf-8"?>
-<w:styles xmlns:mc="http://schemas.openxmlformats.org/markup-compatibility/2006" xmlns:r="http://schemas.openxmlformats.org/officeDocument/2006/relationships" xmlns:w="http://schemas.openxmlformats.org/wordprocessingml/2006/main" xmlns:w14="http://schemas.microsoft.com/office/word/2010/wordml" xmlns:w15="http://schemas.microsoft.com/office/word/2012/wordml" xmlns:w16cex="http://schemas.microsoft.com/office/word/2018/wordml/cex" xmlns:w16cid="http://schemas.microsoft.com/office/word/2016/wordml/cid" xmlns:w16="http://schemas.microsoft.com/office/word/2018/wordml" xmlns:w16sdtdh="http://schemas.microsoft.com/office/word/2020/wordml/sdtdatahash" xmlns:w16se="http://schemas.microsoft.com/office/word/2015/wordml/symex" mc:Ignorable="w14 w15 w16se w16cid w16 w16cex w16sdtdh">
+<w:styles xmlns:mc="http://schemas.openxmlformats.org/markup-compatibility/2006" xmlns:r="http://schemas.openxmlformats.org/officeDocument/2006/relationships" xmlns:w="http://schemas.openxmlformats.org/wordprocessingml/2006/main" xmlns:w14="http://schemas.microsoft.com/office/word/2010/wordml" xmlns:w15="http://schemas.microsoft.com/office/word/2012/wordml" xmlns:w16cex="http://schemas.microsoft.com/office/word/2018/wordml/cex" xmlns:w16cid="http://schemas.microsoft.com/office/word/2016/wordml/cid" xmlns:w16="http://schemas.microsoft.com/office/word/2018/wordml" xmlns:w16du="http://schemas.microsoft.com/office/word/2023/wordml/word16du" xmlns:w16sdtdh="http://schemas.microsoft.com/office/word/2020/wordml/sdtdatahash" xmlns:w16se="http://schemas.microsoft.com/office/word/2015/wordml/symex" mc:Ignorable="w14 w15 w16se w16cid w16 w16cex w16sdtdh w16du">
   <w:docDefaults>
     <w:rPrDefault>
       <w:rPr>

</xml_diff>